<commit_message>
video presentation link added
in definition
</commit_message>
<xml_diff>
--- a/01-Definition/Definition_Devs_Java_KND.docx
+++ b/01-Definition/Definition_Devs_Java_KND.docx
@@ -1,6 +1,6 @@
 
 <file path=word/document.xml><?xml version="1.0" encoding="utf-8"?>
-<w:document xmlns:wpc="http://schemas.microsoft.com/office/word/2010/wordprocessingCanvas" xmlns:cx="http://schemas.microsoft.com/office/drawing/2014/chartex" xmlns:cx1="http://schemas.microsoft.com/office/drawing/2015/9/8/chartex" xmlns:cx2="http://schemas.microsoft.com/office/drawing/2015/10/21/chartex" xmlns:cx3="http://schemas.microsoft.com/office/drawing/2016/5/9/chartex" xmlns:cx4="http://schemas.microsoft.com/office/drawing/2016/5/10/chartex" xmlns:cx5="http://schemas.microsoft.com/office/drawing/2016/5/11/chartex" xmlns:cx6="http://schemas.microsoft.com/office/drawing/2016/5/12/chartex" xmlns:cx7="http://schemas.microsoft.com/office/drawing/2016/5/13/chartex" xmlns:cx8="http://schemas.microsoft.com/office/drawing/2016/5/14/chartex" xmlns:mc="http://schemas.openxmlformats.org/markup-compatibility/2006" xmlns:aink="http://schemas.microsoft.com/office/drawing/2016/ink" xmlns:am3d="http://schemas.microsoft.com/office/drawing/2017/model3d" xmlns:o="urn:schemas-microsoft-com:office:office" xmlns:r="http://schemas.openxmlformats.org/officeDocument/2006/relationships" xmlns:m="http://schemas.openxmlformats.org/officeDocument/2006/math" xmlns:v="urn:schemas-microsoft-com:vml" xmlns:wp14="http://schemas.microsoft.com/office/word/2010/wordprocessingDrawing" xmlns:wp="http://schemas.openxmlformats.org/drawingml/2006/wordprocessingDrawing" xmlns:w10="urn:schemas-microsoft-com:office:word" xmlns:w="http://schemas.openxmlformats.org/wordprocessingml/2006/main" xmlns:w14="http://schemas.microsoft.com/office/word/2010/wordml" xmlns:w15="http://schemas.microsoft.com/office/word/2012/wordml" xmlns:w16cex="http://schemas.microsoft.com/office/word/2018/wordml/cex" xmlns:w16cid="http://schemas.microsoft.com/office/word/2016/wordml/cid" xmlns:w16="http://schemas.microsoft.com/office/word/2018/wordml" xmlns:w16se="http://schemas.microsoft.com/office/word/2015/wordml/symex" xmlns:wpg="http://schemas.microsoft.com/office/word/2010/wordprocessingGroup" xmlns:wpi="http://schemas.microsoft.com/office/word/2010/wordprocessingInk" xmlns:wne="http://schemas.microsoft.com/office/word/2006/wordml" xmlns:wps="http://schemas.microsoft.com/office/word/2010/wordprocessingShape" mc:Ignorable="w14 w15 w16se w16cid w16 w16cex wp14">
+<w:document xmlns:wpc="http://schemas.microsoft.com/office/word/2010/wordprocessingCanvas" xmlns:mc="http://schemas.openxmlformats.org/markup-compatibility/2006" xmlns:o="urn:schemas-microsoft-com:office:office" xmlns:r="http://schemas.openxmlformats.org/officeDocument/2006/relationships" xmlns:m="http://schemas.openxmlformats.org/officeDocument/2006/math" xmlns:v="urn:schemas-microsoft-com:vml" xmlns:wp14="http://schemas.microsoft.com/office/word/2010/wordprocessingDrawing" xmlns:wp="http://schemas.openxmlformats.org/drawingml/2006/wordprocessingDrawing" xmlns:w10="urn:schemas-microsoft-com:office:word" xmlns:w="http://schemas.openxmlformats.org/wordprocessingml/2006/main" xmlns:w14="http://schemas.microsoft.com/office/word/2010/wordml" xmlns:wpg="http://schemas.microsoft.com/office/word/2010/wordprocessingGroup" xmlns:wpi="http://schemas.microsoft.com/office/word/2010/wordprocessingInk" xmlns:wne="http://schemas.microsoft.com/office/word/2006/wordml" xmlns:wps="http://schemas.microsoft.com/office/word/2010/wordprocessingShape" mc:Ignorable="w14 wp14">
   <w:body>
     <w:p>
       <w:pPr>
@@ -38,7 +38,7 @@
                     </pic:cNvPicPr>
                   </pic:nvPicPr>
                   <pic:blipFill>
-                    <a:blip r:embed="rId5">
+                    <a:blip r:embed="rId6">
                       <a:extLst>
                         <a:ext uri="{28A0092B-C50C-407E-A947-70E740481C1C}">
                           <a14:useLocalDpi xmlns:a14="http://schemas.microsoft.com/office/drawing/2010/main" val="0"/>
@@ -92,6 +92,7 @@
           <w:rFonts w:eastAsia="Times New Roman"/>
           <w:color w:val="auto"/>
           <w:szCs w:val="24"/>
+          <w:lang w:val="en-US"/>
         </w:rPr>
       </w:pPr>
       <w:r>
@@ -101,6 +102,7 @@
           <w:bCs/>
           <w:sz w:val="28"/>
           <w:szCs w:val="28"/>
+          <w:lang w:val="en-US"/>
         </w:rPr>
         <w:t>DEPARTMENT OF COMPUTER SCIENCE</w:t>
       </w:r>
@@ -114,6 +116,7 @@
           <w:rFonts w:eastAsia="Times New Roman"/>
           <w:sz w:val="28"/>
           <w:szCs w:val="28"/>
+          <w:lang w:val="en-US"/>
         </w:rPr>
       </w:pPr>
       <w:r>
@@ -121,35 +124,21 @@
           <w:rFonts w:eastAsia="Times New Roman"/>
           <w:sz w:val="28"/>
           <w:szCs w:val="28"/>
-        </w:rPr>
-        <w:t>“OBJECT-ORIENTED PROGRAMMING</w:t>
-      </w:r>
-      <w:r>
+          <w:lang w:val="en-US"/>
+        </w:rPr>
+        <w:t>“OBJECT-ORIENTED PROGRAMMING (OOP)”</w:t>
+      </w:r>
+    </w:p>
+    <w:p>
+      <w:pPr>
+        <w:spacing w:after="160" w:line="240" w:lineRule="auto"/>
+        <w:ind w:left="0" w:firstLine="0"/>
+        <w:jc w:val="center"/>
         <w:rPr>
           <w:rFonts w:eastAsia="Times New Roman"/>
           <w:sz w:val="28"/>
           <w:szCs w:val="28"/>
-        </w:rPr>
-        <w:t xml:space="preserve"> (OOP)</w:t>
-      </w:r>
-      <w:r>
-        <w:rPr>
-          <w:rFonts w:eastAsia="Times New Roman"/>
-          <w:sz w:val="28"/>
-          <w:szCs w:val="28"/>
-        </w:rPr>
-        <w:t>”</w:t>
-      </w:r>
-    </w:p>
-    <w:p>
-      <w:pPr>
-        <w:spacing w:after="160" w:line="240" w:lineRule="auto"/>
-        <w:ind w:left="0" w:firstLine="0"/>
-        <w:jc w:val="center"/>
-        <w:rPr>
-          <w:rFonts w:eastAsia="Times New Roman"/>
-          <w:sz w:val="28"/>
-          <w:szCs w:val="28"/>
+          <w:lang w:val="en-US"/>
         </w:rPr>
       </w:pPr>
     </w:p>
@@ -162,6 +151,7 @@
           <w:rFonts w:eastAsia="Times New Roman"/>
           <w:color w:val="auto"/>
           <w:szCs w:val="24"/>
+          <w:lang w:val="en-US"/>
         </w:rPr>
       </w:pPr>
     </w:p>
@@ -174,6 +164,7 @@
           <w:rFonts w:eastAsia="Times New Roman"/>
           <w:color w:val="auto"/>
           <w:szCs w:val="24"/>
+          <w:lang w:val="en-US"/>
         </w:rPr>
       </w:pPr>
     </w:p>
@@ -195,6 +186,7 @@
           <w:bCs/>
           <w:sz w:val="28"/>
           <w:szCs w:val="28"/>
+          <w:lang w:val="en-US"/>
         </w:rPr>
         <w:t> </w:t>
       </w:r>
@@ -206,17 +198,7 @@
           <w:sz w:val="28"/>
           <w:szCs w:val="28"/>
         </w:rPr>
-        <w:t>DEVELOPERS</w:t>
-      </w:r>
-      <w:r>
-        <w:rPr>
-          <w:rFonts w:eastAsia="Times New Roman"/>
-          <w:b/>
-          <w:bCs/>
-          <w:sz w:val="28"/>
-          <w:szCs w:val="28"/>
-        </w:rPr>
-        <w:t>: </w:t>
+        <w:t>DEVELOPERS: </w:t>
       </w:r>
     </w:p>
     <w:p>
@@ -396,6 +378,7 @@
           <w:rFonts w:eastAsia="Times New Roman"/>
           <w:color w:val="auto"/>
           <w:szCs w:val="24"/>
+          <w:lang w:val="en-US"/>
         </w:rPr>
       </w:pPr>
     </w:p>
@@ -410,23 +393,21 @@
           <w:szCs w:val="24"/>
         </w:rPr>
       </w:pPr>
-      <w:proofErr w:type="spellStart"/>
       <w:r>
         <w:rPr>
           <w:rFonts w:eastAsia="Times New Roman"/>
           <w:color w:val="auto"/>
           <w:szCs w:val="24"/>
         </w:rPr>
-        <w:t>MSc</w:t>
-      </w:r>
-      <w:proofErr w:type="spellEnd"/>
+        <w:t xml:space="preserve"> </w:t>
+      </w:r>
       <w:r>
         <w:rPr>
           <w:rFonts w:eastAsia="Times New Roman"/>
           <w:color w:val="auto"/>
           <w:szCs w:val="24"/>
         </w:rPr>
-        <w:t xml:space="preserve"> </w:t>
+        <w:t>Edison Lascano</w:t>
       </w:r>
       <w:r>
         <w:rPr>
@@ -434,7 +415,7 @@
           <w:color w:val="auto"/>
           <w:szCs w:val="24"/>
         </w:rPr>
-        <w:t>Edison Lascano</w:t>
+        <w:t xml:space="preserve"> PhD</w:t>
       </w:r>
       <w:r>
         <w:rPr>
@@ -568,7 +549,6 @@
         <w:ind w:left="0" w:right="143" w:firstLine="0"/>
         <w:jc w:val="center"/>
       </w:pPr>
-      <w:proofErr w:type="spellStart"/>
       <w:r>
         <w:rPr>
           <w:b/>
@@ -576,16 +556,7 @@
           <w:sz w:val="28"/>
         </w:rPr>
         <w:lastRenderedPageBreak/>
-        <w:t>Devs</w:t>
-      </w:r>
-      <w:proofErr w:type="spellEnd"/>
-      <w:r>
-        <w:rPr>
-          <w:b/>
-          <w:color w:val="073763"/>
-          <w:sz w:val="28"/>
-        </w:rPr>
-        <w:t xml:space="preserve"> Java KND </w:t>
+        <w:t xml:space="preserve">Devs Java KND </w:t>
       </w:r>
     </w:p>
     <w:p>
@@ -615,7 +586,6 @@
         </w:rPr>
         <w:t xml:space="preserve">Workshop: </w:t>
       </w:r>
-      <w:proofErr w:type="spellStart"/>
       <w:r>
         <w:rPr>
           <w:lang w:val="en-US"/>
@@ -626,14 +596,13 @@
         <w:rPr>
           <w:lang w:val="en-US"/>
         </w:rPr>
-        <w:t>System</w:t>
-      </w:r>
-      <w:proofErr w:type="spellEnd"/>
-      <w:r>
-        <w:rPr>
-          <w:lang w:val="en-US"/>
-        </w:rPr>
-        <w:t xml:space="preserve"> and IT solutions for technical problems according to the level of support required for SMEs.</w:t>
+        <w:t xml:space="preserve"> </w:t>
+      </w:r>
+      <w:r>
+        <w:rPr>
+          <w:lang w:val="en-US"/>
+        </w:rPr>
+        <w:t>System and IT solutions for technical problems according to the level of support required for SMEs.</w:t>
       </w:r>
       <w:r>
         <w:rPr>
@@ -705,13 +674,7 @@
         <w:rPr>
           <w:lang w:val="en-US"/>
         </w:rPr>
-        <w:t xml:space="preserve">A system is needed to improve the organization and efficiency of SMEs dedicated to the </w:t>
-      </w:r>
-      <w:r>
-        <w:rPr>
-          <w:lang w:val="en-US"/>
-        </w:rPr>
-        <w:t xml:space="preserve">provision of IT services. So, they can have an orderly record of all the problems reported by their clients and in this way create a structure that allows them to meet their needs in a strategic way and provide them with a positive experience. </w:t>
+        <w:t xml:space="preserve">A system is needed to improve the organization and efficiency of SMEs dedicated to the provision of IT services. So, they can have an orderly record of all the problems reported by their clients and in this way create a structure that allows them to meet their needs in a strategic way and provide them with a positive experience. </w:t>
       </w:r>
     </w:p>
     <w:p>
@@ -729,6 +692,8 @@
         </w:rPr>
         <w:t xml:space="preserve"> </w:t>
       </w:r>
+      <w:bookmarkStart w:id="0" w:name="_GoBack"/>
+      <w:bookmarkEnd w:id="0"/>
     </w:p>
     <w:p>
       <w:pPr>
@@ -738,45 +703,10 @@
         <w:rPr>
           <w:lang w:val="en-US"/>
         </w:rPr>
-        <w:t>To unders</w:t>
-      </w:r>
-      <w:r>
-        <w:rPr>
-          <w:lang w:val="en-US"/>
-        </w:rPr>
-        <w:t xml:space="preserve">tand what the program should do, it is first necessary to know that it depends on the size of a company, a technical support team can be made up of a single person or even more people. </w:t>
-      </w:r>
-      <w:proofErr w:type="spellStart"/>
-      <w:r>
-        <w:t>To</w:t>
-      </w:r>
-      <w:proofErr w:type="spellEnd"/>
-      <w:r>
-        <w:t xml:space="preserve"> serve </w:t>
-      </w:r>
-      <w:proofErr w:type="spellStart"/>
-      <w:r>
-        <w:t>customers</w:t>
-      </w:r>
-      <w:proofErr w:type="spellEnd"/>
-      <w:r>
-        <w:t xml:space="preserve"> </w:t>
-      </w:r>
-      <w:proofErr w:type="spellStart"/>
-      <w:r>
-        <w:t>or</w:t>
-      </w:r>
-      <w:proofErr w:type="spellEnd"/>
-      <w:r>
-        <w:t xml:space="preserve"> </w:t>
-      </w:r>
-      <w:proofErr w:type="spellStart"/>
-      <w:r>
-        <w:t>users</w:t>
-      </w:r>
-      <w:proofErr w:type="spellEnd"/>
-      <w:r>
-        <w:t xml:space="preserve">. </w:t>
+        <w:t xml:space="preserve">To understand what the program should do, it is first necessary to know that it depends on the size of a company, a technical support team can be made up of a single person or even more people. </w:t>
+      </w:r>
+      <w:r>
+        <w:t xml:space="preserve">To serve customers or users. </w:t>
       </w:r>
     </w:p>
     <w:p>
@@ -801,13 +731,7 @@
         <w:rPr>
           <w:lang w:val="en-US"/>
         </w:rPr>
-        <w:t>However, we will keep things simple and</w:t>
-      </w:r>
-      <w:r>
-        <w:rPr>
-          <w:lang w:val="en-US"/>
-        </w:rPr>
-        <w:t xml:space="preserve"> only deal in registering customers or </w:t>
+        <w:t xml:space="preserve">However, we will keep things simple and only deal in registering customers or </w:t>
       </w:r>
       <w:proofErr w:type="gramStart"/>
       <w:r>
@@ -887,27 +811,7 @@
         <w:rPr>
           <w:lang w:val="en-US"/>
         </w:rPr>
-        <w:t xml:space="preserve">Society in this era of pandemic is increasingly involved in the technological field since the last decade; but they start from it with great ignorance. That is </w:t>
-      </w:r>
-      <w:r>
-        <w:rPr>
-          <w:lang w:val="en-US"/>
-        </w:rPr>
-        <w:t xml:space="preserve">why when a problem </w:t>
-      </w:r>
-      <w:proofErr w:type="gramStart"/>
-      <w:r>
-        <w:rPr>
-          <w:lang w:val="en-US"/>
-        </w:rPr>
-        <w:t>occurs</w:t>
-      </w:r>
-      <w:proofErr w:type="gramEnd"/>
-      <w:r>
-        <w:rPr>
-          <w:lang w:val="en-US"/>
-        </w:rPr>
-        <w:t xml:space="preserve"> they turn to a person with the necessary knowledge and experience to provide them with a solution. By trusting them they expect efficient results. </w:t>
+        <w:t xml:space="preserve">Society in this era of pandemic is increasingly involved in the technological field since the last decade; but they start from it with great ignorance. That is why when a problem occurs they turn to a person with the necessary knowledge and experience to provide them with a solution. By trusting them they expect efficient results. </w:t>
       </w:r>
     </w:p>
     <w:p>
@@ -939,13 +843,7 @@
         <w:rPr>
           <w:lang w:val="en-US"/>
         </w:rPr>
-        <w:t>Therefore, collaboration through problem registers aided in creating a structure</w:t>
-      </w:r>
-      <w:r>
-        <w:rPr>
-          <w:lang w:val="en-US"/>
-        </w:rPr>
-        <w:t xml:space="preserve"> for efficient customer service. </w:t>
+        <w:t xml:space="preserve">Therefore, collaboration through problem registers aided in creating a structure for efficient customer service. </w:t>
       </w:r>
     </w:p>
     <w:p>
@@ -1006,27 +904,21 @@
         <w:rPr>
           <w:lang w:val="en-US"/>
         </w:rPr>
-        <w:t>Currently, there are small and medium-sized companies that are dedicated to providing IT-related services, such as: internet providers, consulting centers and technical support, among others. Which receive</w:t>
-      </w:r>
-      <w:r>
-        <w:rPr>
-          <w:lang w:val="en-US"/>
-        </w:rPr>
-        <w:t xml:space="preserve"> more than one request daily. </w:t>
+        <w:t xml:space="preserve">Currently, there are small and medium-sized companies that are dedicated to providing IT-related services, such as: internet providers, consulting centers and technical support, among others. Which receive more than one request daily. So they need a </w:t>
       </w:r>
       <w:proofErr w:type="gramStart"/>
       <w:r>
         <w:rPr>
           <w:lang w:val="en-US"/>
         </w:rPr>
-        <w:t>So</w:t>
+        <w:t>register, that</w:t>
       </w:r>
       <w:proofErr w:type="gramEnd"/>
       <w:r>
         <w:rPr>
           <w:lang w:val="en-US"/>
         </w:rPr>
-        <w:t xml:space="preserve"> they need a register, that is a control that facilitates the organization of the problems that have been notified and structure them in a hierarchical way. </w:t>
+        <w:t xml:space="preserve"> is a control that facilitates the organization of the problems that have been notified and structure them in a hierarchical way. </w:t>
       </w:r>
     </w:p>
     <w:p>
@@ -1058,29 +950,15 @@
           <w:i/>
           <w:lang w:val="en-US"/>
         </w:rPr>
-        <w:t>Example 1: A small business that provides internet receives dail</w:t>
+        <w:t xml:space="preserve">Example 1: A small business that provides internet receives daily calls about network failures in different points of the town, what the manager does is take "notes" on the name of the client, the sector where they live and the problem they have. This exercise is done every time he receives a phone call, an email, or a message on </w:t>
       </w:r>
       <w:r>
         <w:rPr>
           <w:i/>
           <w:lang w:val="en-US"/>
         </w:rPr>
-        <w:t>y calls about network failures in different points of the town, what the manager does is take "notes" on the name of the client, the sector where they live and the problem they have. This exercise is done every time he receives a phone call, an email, or a</w:t>
-      </w:r>
-      <w:r>
-        <w:rPr>
-          <w:i/>
-          <w:lang w:val="en-US"/>
-        </w:rPr>
-        <w:t xml:space="preserve"> message on their social </w:t>
-      </w:r>
-      <w:r>
-        <w:rPr>
-          <w:i/>
-          <w:lang w:val="en-US"/>
-        </w:rPr>
         <w:lastRenderedPageBreak/>
-        <w:t xml:space="preserve">network. However, customers call back to file a complaint that their problem has not been fixed. </w:t>
+        <w:t xml:space="preserve">their social network. However, customers call back to file a complaint that their problem has not been fixed. </w:t>
       </w:r>
     </w:p>
     <w:p>
@@ -1128,14 +1006,7 @@
           <w:i/>
           <w:lang w:val="en-US"/>
         </w:rPr>
-        <w:t xml:space="preserve"> operating system, as do people </w:t>
-      </w:r>
-      <w:r>
-        <w:rPr>
-          <w:i/>
-          <w:lang w:val="en-US"/>
-        </w:rPr>
-        <w:t xml:space="preserve">with problems of overheating of the machine due to overload of junk files or only screen freezing that can be solved, by deleting the cache files or restarting the PC. </w:t>
+        <w:t xml:space="preserve"> operating system, as do people with problems of overheating of the machine due to overload of junk files or only screen freezing that can be solved, by deleting the cache files or restarting the PC. </w:t>
       </w:r>
     </w:p>
     <w:p>
@@ -1165,13 +1036,7 @@
         <w:rPr>
           <w:lang w:val="en-US"/>
         </w:rPr>
-        <w:t xml:space="preserve">Both are problems that need to be resolved, of course, one requires more time </w:t>
-      </w:r>
-      <w:r>
-        <w:rPr>
-          <w:lang w:val="en-US"/>
-        </w:rPr>
-        <w:t xml:space="preserve">than the other. </w:t>
+        <w:t xml:space="preserve">Both are problems that need to be resolved, of course, one requires more time than the other. </w:t>
       </w:r>
     </w:p>
     <w:p>
@@ -1231,13 +1096,7 @@
         <w:rPr>
           <w:lang w:val="en-US"/>
         </w:rPr>
-        <w:t>When we talk about IT support levels, we try to solve requirements such as: Solve simple problems quickly, establish a deadline and resolution protocol for the most co</w:t>
-      </w:r>
-      <w:r>
-        <w:rPr>
-          <w:lang w:val="en-US"/>
-        </w:rPr>
-        <w:t xml:space="preserve">mplex problems, increase customer satisfaction. </w:t>
+        <w:t xml:space="preserve">When we talk about IT support levels, we try to solve requirements such as: Solve simple problems quickly, establish a deadline and resolution protocol for the most complex problems, increase customer satisfaction. </w:t>
       </w:r>
     </w:p>
     <w:p>
@@ -1266,15 +1125,7 @@
       </w:r>
       <w:proofErr w:type="spellEnd"/>
       <w:r>
-        <w:t xml:space="preserve"> </w:t>
-      </w:r>
-      <w:proofErr w:type="spellStart"/>
-      <w:r>
-        <w:t>or</w:t>
-      </w:r>
-      <w:proofErr w:type="spellEnd"/>
-      <w:r>
-        <w:t xml:space="preserve"> </w:t>
+        <w:t xml:space="preserve"> or </w:t>
       </w:r>
       <w:proofErr w:type="spellStart"/>
       <w:r>
@@ -1395,7 +1246,7 @@
                     <pic:cNvPicPr/>
                   </pic:nvPicPr>
                   <pic:blipFill>
-                    <a:blip r:embed="rId6"/>
+                    <a:blip r:embed="rId7"/>
                     <a:stretch>
                       <a:fillRect/>
                     </a:stretch>
@@ -1424,8 +1275,14 @@
         <w:spacing w:after="17" w:line="259" w:lineRule="auto"/>
         <w:ind w:left="0" w:firstLine="0"/>
         <w:jc w:val="left"/>
-      </w:pPr>
-      <w:r>
+        <w:rPr>
+          <w:lang w:val="en-US"/>
+        </w:rPr>
+      </w:pPr>
+      <w:r>
+        <w:rPr>
+          <w:lang w:val="en-US"/>
+        </w:rPr>
         <w:t xml:space="preserve"> </w:t>
       </w:r>
     </w:p>
@@ -1434,8 +1291,14 @@
         <w:spacing w:after="17" w:line="259" w:lineRule="auto"/>
         <w:ind w:left="0" w:firstLine="0"/>
         <w:jc w:val="left"/>
-      </w:pPr>
-      <w:r>
+        <w:rPr>
+          <w:lang w:val="en-US"/>
+        </w:rPr>
+      </w:pPr>
+      <w:r>
+        <w:rPr>
+          <w:lang w:val="en-US"/>
+        </w:rPr>
         <w:t xml:space="preserve"> </w:t>
       </w:r>
     </w:p>
@@ -1444,6 +1307,9 @@
         <w:spacing w:after="17" w:line="259" w:lineRule="auto"/>
         <w:ind w:left="0" w:firstLine="0"/>
         <w:jc w:val="left"/>
+        <w:rPr>
+          <w:lang w:val="en-US"/>
+        </w:rPr>
       </w:pPr>
     </w:p>
     <w:p>
@@ -1451,8 +1317,15 @@
         <w:spacing w:after="0" w:line="259" w:lineRule="auto"/>
         <w:ind w:left="0" w:firstLine="0"/>
         <w:jc w:val="left"/>
-      </w:pPr>
-      <w:r>
+        <w:rPr>
+          <w:lang w:val="en-US"/>
+        </w:rPr>
+      </w:pPr>
+      <w:r>
+        <w:rPr>
+          <w:lang w:val="en-US"/>
+        </w:rPr>
+        <w:lastRenderedPageBreak/>
         <w:t xml:space="preserve"> </w:t>
       </w:r>
     </w:p>
@@ -1473,7 +1346,6 @@
           <w:b/>
           <w:lang w:val="en-US"/>
         </w:rPr>
-        <w:lastRenderedPageBreak/>
         <w:t>Level 0</w:t>
       </w:r>
       <w:r>
@@ -1487,6 +1359,29 @@
           <w:rFonts w:eastAsia="Calibri"/>
           <w:lang w:val="en-US"/>
         </w:rPr>
+        <w:t xml:space="preserve">​ </w:t>
+      </w:r>
+      <w:proofErr w:type="gramStart"/>
+      <w:r>
+        <w:rPr>
+          <w:i/>
+          <w:lang w:val="en-US"/>
+        </w:rPr>
+        <w:t>A</w:t>
+      </w:r>
+      <w:proofErr w:type="gramEnd"/>
+      <w:r>
+        <w:rPr>
+          <w:i/>
+          <w:lang w:val="en-US"/>
+        </w:rPr>
+        <w:t xml:space="preserve"> technician is not present at this level</w:t>
+      </w:r>
+      <w:r>
+        <w:rPr>
+          <w:rFonts w:eastAsia="Calibri"/>
+          <w:lang w:val="en-US"/>
+        </w:rPr>
         <w:t>​</w:t>
       </w:r>
       <w:r>
@@ -1494,34 +1389,13 @@
           <w:rFonts w:eastAsia="Calibri"/>
           <w:lang w:val="en-US"/>
         </w:rPr>
-        <w:t xml:space="preserve"> </w:t>
+        <w:tab/>
       </w:r>
       <w:r>
         <w:rPr>
           <w:i/>
           <w:lang w:val="en-US"/>
         </w:rPr>
-        <w:t>A technician is not present at this level</w:t>
-      </w:r>
-      <w:r>
-        <w:rPr>
-          <w:rFonts w:eastAsia="Calibri"/>
-          <w:lang w:val="en-US"/>
-        </w:rPr>
-        <w:t>​</w:t>
-      </w:r>
-      <w:r>
-        <w:rPr>
-          <w:rFonts w:eastAsia="Calibri"/>
-          <w:lang w:val="en-US"/>
-        </w:rPr>
-        <w:tab/>
-      </w:r>
-      <w:r>
-        <w:rPr>
-          <w:i/>
-          <w:lang w:val="en-US"/>
-        </w:rPr>
         <w:t xml:space="preserve"> </w:t>
       </w:r>
     </w:p>
@@ -1552,13 +1426,7 @@
         <w:rPr>
           <w:lang w:val="en-US"/>
         </w:rPr>
-        <w:t xml:space="preserve">In the support structure, Level 0 is designed to help users find answers to questions about software functionality and resolve minor issues </w:t>
-      </w:r>
-      <w:r>
-        <w:rPr>
-          <w:lang w:val="en-US"/>
-        </w:rPr>
-        <w:t xml:space="preserve">independently without contacting support agents. </w:t>
+        <w:t xml:space="preserve">In the support structure, Level 0 is designed to help users find answers to questions about software functionality and resolve minor issues independently without contacting support agents. </w:t>
       </w:r>
     </w:p>
     <w:p>
@@ -1607,6 +1475,20 @@
           <w:rFonts w:eastAsia="Calibri"/>
           <w:lang w:val="en-US"/>
         </w:rPr>
+        <w:t xml:space="preserve">​ </w:t>
+      </w:r>
+      <w:r>
+        <w:rPr>
+          <w:i/>
+          <w:lang w:val="en-US"/>
+        </w:rPr>
+        <w:t>Basic troubleshooting</w:t>
+      </w:r>
+      <w:r>
+        <w:rPr>
+          <w:rFonts w:eastAsia="Calibri"/>
+          <w:lang w:val="en-US"/>
+        </w:rPr>
         <w:t>​</w:t>
       </w:r>
       <w:r>
@@ -1614,34 +1496,13 @@
           <w:rFonts w:eastAsia="Calibri"/>
           <w:lang w:val="en-US"/>
         </w:rPr>
-        <w:t xml:space="preserve"> </w:t>
+        <w:tab/>
       </w:r>
       <w:r>
         <w:rPr>
           <w:i/>
           <w:lang w:val="en-US"/>
         </w:rPr>
-        <w:t>Basic troubleshooting</w:t>
-      </w:r>
-      <w:r>
-        <w:rPr>
-          <w:rFonts w:eastAsia="Calibri"/>
-          <w:lang w:val="en-US"/>
-        </w:rPr>
-        <w:t>​</w:t>
-      </w:r>
-      <w:r>
-        <w:rPr>
-          <w:rFonts w:eastAsia="Calibri"/>
-          <w:lang w:val="en-US"/>
-        </w:rPr>
-        <w:tab/>
-      </w:r>
-      <w:r>
-        <w:rPr>
-          <w:i/>
-          <w:lang w:val="en-US"/>
-        </w:rPr>
         <w:t xml:space="preserve"> </w:t>
       </w:r>
     </w:p>
@@ -1672,13 +1533,7 @@
         <w:rPr>
           <w:lang w:val="en-US"/>
         </w:rPr>
-        <w:t xml:space="preserve">At this level of IT support, also known as the help desk, agents answer general questions about using the software and approach simple issues, such as resolving login </w:t>
-      </w:r>
-      <w:r>
-        <w:rPr>
-          <w:lang w:val="en-US"/>
-        </w:rPr>
-        <w:t xml:space="preserve">problems, reinstalling basic applications, checking for proper software and hardware configurations.  </w:t>
+        <w:t xml:space="preserve">At this level of IT support, also known as the help desk, agents answer general questions about using the software and approach simple issues, such as resolving login problems, reinstalling basic applications, checking for proper software and hardware configurations.  </w:t>
       </w:r>
     </w:p>
     <w:p>
@@ -1727,6 +1582,20 @@
           <w:rFonts w:eastAsia="Calibri"/>
           <w:lang w:val="en-US"/>
         </w:rPr>
+        <w:t xml:space="preserve">​ </w:t>
+      </w:r>
+      <w:r>
+        <w:rPr>
+          <w:i/>
+          <w:lang w:val="en-US"/>
+        </w:rPr>
+        <w:t>In-depth technical support</w:t>
+      </w:r>
+      <w:r>
+        <w:rPr>
+          <w:rFonts w:eastAsia="Calibri"/>
+          <w:lang w:val="en-US"/>
+        </w:rPr>
         <w:t>​</w:t>
       </w:r>
       <w:r>
@@ -1734,27 +1603,6 @@
           <w:rFonts w:eastAsia="Calibri"/>
           <w:lang w:val="en-US"/>
         </w:rPr>
-        <w:t xml:space="preserve"> </w:t>
-      </w:r>
-      <w:r>
-        <w:rPr>
-          <w:i/>
-          <w:lang w:val="en-US"/>
-        </w:rPr>
-        <w:t>In-depth technical support</w:t>
-      </w:r>
-      <w:r>
-        <w:rPr>
-          <w:rFonts w:eastAsia="Calibri"/>
-          <w:lang w:val="en-US"/>
-        </w:rPr>
-        <w:t>​</w:t>
-      </w:r>
-      <w:r>
-        <w:rPr>
-          <w:rFonts w:eastAsia="Calibri"/>
-          <w:lang w:val="en-US"/>
-        </w:rPr>
         <w:tab/>
       </w:r>
       <w:r>
@@ -1791,19 +1639,7 @@
         <w:rPr>
           <w:lang w:val="en-US"/>
         </w:rPr>
-        <w:t xml:space="preserve">Level 2 is more in-depth technical support that works with issues that Level 1 personnel cannot solve. To </w:t>
-      </w:r>
-      <w:r>
-        <w:rPr>
-          <w:lang w:val="en-US"/>
-        </w:rPr>
-        <w:t>resolve these issues, agents often must research the registers and understand the software that a supported solution integrates with. If the Level 2 Support Specialists are unable to fix the problem, proceed to the next level of support for a more detailed</w:t>
-      </w:r>
-      <w:r>
-        <w:rPr>
-          <w:lang w:val="en-US"/>
-        </w:rPr>
-        <w:t xml:space="preserve"> investigation of the code level. </w:t>
+        <w:t xml:space="preserve">Level 2 is more in-depth technical support that works with issues that Level 1 personnel cannot solve. To resolve these issues, agents often must research the registers and understand the software that a supported solution integrates with. If the Level 2 Support Specialists are unable to fix the problem, proceed to the next level of support for a more detailed investigation of the code level. </w:t>
       </w:r>
     </w:p>
     <w:p>
@@ -1852,6 +1688,20 @@
           <w:rFonts w:eastAsia="Calibri"/>
           <w:lang w:val="en-US"/>
         </w:rPr>
+        <w:t xml:space="preserve">​ </w:t>
+      </w:r>
+      <w:r>
+        <w:rPr>
+          <w:i/>
+          <w:lang w:val="en-US"/>
+        </w:rPr>
+        <w:t>Handling advanced problems that need investigation at the code level</w:t>
+      </w:r>
+      <w:r>
+        <w:rPr>
+          <w:rFonts w:eastAsia="Calibri"/>
+          <w:lang w:val="en-US"/>
+        </w:rPr>
         <w:t>​</w:t>
       </w:r>
       <w:r>
@@ -1859,34 +1709,13 @@
           <w:rFonts w:eastAsia="Calibri"/>
           <w:lang w:val="en-US"/>
         </w:rPr>
-        <w:t xml:space="preserve"> </w:t>
+        <w:tab/>
       </w:r>
       <w:r>
         <w:rPr>
           <w:i/>
           <w:lang w:val="en-US"/>
         </w:rPr>
-        <w:t>Handling advanced problems that need investigation at the code level</w:t>
-      </w:r>
-      <w:r>
-        <w:rPr>
-          <w:rFonts w:eastAsia="Calibri"/>
-          <w:lang w:val="en-US"/>
-        </w:rPr>
-        <w:t>​</w:t>
-      </w:r>
-      <w:r>
-        <w:rPr>
-          <w:rFonts w:eastAsia="Calibri"/>
-          <w:lang w:val="en-US"/>
-        </w:rPr>
-        <w:tab/>
-      </w:r>
-      <w:r>
-        <w:rPr>
-          <w:i/>
-          <w:lang w:val="en-US"/>
-        </w:rPr>
         <w:t xml:space="preserve"> </w:t>
       </w:r>
     </w:p>
@@ -1917,13 +1746,7 @@
         <w:rPr>
           <w:lang w:val="en-US"/>
         </w:rPr>
-        <w:t>Level 3 support includes researching and preparing solutions for problems that require code fixes, as well as making minor enhancements</w:t>
-      </w:r>
-      <w:r>
-        <w:rPr>
-          <w:lang w:val="en-US"/>
-        </w:rPr>
-        <w:t xml:space="preserve"> to supported software. </w:t>
+        <w:t xml:space="preserve">Level 3 support includes researching and preparing solutions for problems that require code fixes, as well as making minor enhancements to supported software. </w:t>
       </w:r>
     </w:p>
     <w:p>
@@ -1972,14 +1795,7 @@
           <w:rFonts w:eastAsia="Calibri"/>
           <w:lang w:val="en-US"/>
         </w:rPr>
-        <w:t>​</w:t>
-      </w:r>
-      <w:r>
-        <w:rPr>
-          <w:rFonts w:eastAsia="Calibri"/>
-          <w:lang w:val="en-US"/>
-        </w:rPr>
-        <w:t xml:space="preserve"> </w:t>
+        <w:t xml:space="preserve">​ </w:t>
       </w:r>
       <w:r>
         <w:rPr>
@@ -2040,6 +1856,15 @@
         </w:rPr>
         <w:t xml:space="preserve">It is a level that includes escalating a problem to software or hardware vendors beyond the organization. </w:t>
       </w:r>
+    </w:p>
+    <w:p>
+      <w:pPr>
+        <w:spacing w:after="545"/>
+        <w:ind w:left="-5" w:right="123"/>
+        <w:rPr>
+          <w:lang w:val="en-US"/>
+        </w:rPr>
+      </w:pPr>
     </w:p>
     <w:p>
       <w:pPr>
@@ -2065,14 +1890,355 @@
         <w:spacing w:after="244"/>
         <w:ind w:left="-5"/>
         <w:rPr>
-          <w:lang w:val="en-US"/>
-        </w:rPr>
-      </w:pPr>
-      <w:r>
-        <w:rPr>
+          <w:sz w:val="32"/>
+          <w:lang w:val="en-US"/>
+        </w:rPr>
+      </w:pPr>
+      <w:r>
+        <w:rPr>
+          <w:sz w:val="32"/>
           <w:lang w:val="en-US"/>
         </w:rPr>
         <w:lastRenderedPageBreak/>
+        <w:t>Video presentation link</w:t>
+      </w:r>
+      <w:r>
+        <w:rPr>
+          <w:sz w:val="32"/>
+          <w:lang w:val="en-US"/>
+        </w:rPr>
+        <w:sym w:font="Wingdings" w:char="F0E0"/>
+      </w:r>
+    </w:p>
+    <w:p>
+      <w:pPr>
+        <w:rPr>
+          <w:lang w:val="en-US"/>
+        </w:rPr>
+      </w:pPr>
+    </w:p>
+    <w:p>
+      <w:pPr>
+        <w:pStyle w:val="Ttulo1"/>
+        <w:spacing w:after="244"/>
+        <w:ind w:left="-5"/>
+        <w:rPr>
+          <w:b w:val="0"/>
+          <w:sz w:val="22"/>
+          <w:lang w:val="en-US"/>
+        </w:rPr>
+      </w:pPr>
+      <w:hyperlink r:id="rId8" w:history="1">
+        <w:r>
+          <w:rPr>
+            <w:rStyle w:val="Hipervnculo"/>
+            <w:b w:val="0"/>
+            <w:sz w:val="22"/>
+            <w:lang w:val="en-US"/>
+          </w:rPr>
+          <w:t>https://www.youtube.com/watch?v=UdBJ8-vdNpc&amp;t=120s</w:t>
+        </w:r>
+      </w:hyperlink>
+    </w:p>
+    <w:p>
+      <w:pPr>
+        <w:rPr>
+          <w:lang w:val="en-US"/>
+        </w:rPr>
+      </w:pPr>
+      <w:r>
+        <w:rPr>
+          <w:noProof/>
+        </w:rPr>
+        <w:drawing>
+          <wp:anchor distT="0" distB="0" distL="114300" distR="114300" simplePos="0" relativeHeight="251658240" behindDoc="1" locked="0" layoutInCell="1" allowOverlap="1" wp14:anchorId="2B62CCCE" wp14:editId="36267EEC">
+            <wp:simplePos x="0" y="0"/>
+            <wp:positionH relativeFrom="column">
+              <wp:posOffset>342265</wp:posOffset>
+            </wp:positionH>
+            <wp:positionV relativeFrom="paragraph">
+              <wp:posOffset>116205</wp:posOffset>
+            </wp:positionV>
+            <wp:extent cx="3486150" cy="2095500"/>
+            <wp:effectExtent l="0" t="0" r="0" b="0"/>
+            <wp:wrapThrough wrapText="bothSides">
+              <wp:wrapPolygon edited="0">
+                <wp:start x="0" y="0"/>
+                <wp:lineTo x="0" y="21404"/>
+                <wp:lineTo x="21482" y="21404"/>
+                <wp:lineTo x="21482" y="0"/>
+                <wp:lineTo x="0" y="0"/>
+              </wp:wrapPolygon>
+            </wp:wrapThrough>
+            <wp:docPr id="2" name="Imagen 2"/>
+            <wp:cNvGraphicFramePr>
+              <a:graphicFrameLocks xmlns:a="http://schemas.openxmlformats.org/drawingml/2006/main" noChangeAspect="1"/>
+            </wp:cNvGraphicFramePr>
+            <a:graphic xmlns:a="http://schemas.openxmlformats.org/drawingml/2006/main">
+              <a:graphicData uri="http://schemas.openxmlformats.org/drawingml/2006/picture">
+                <pic:pic xmlns:pic="http://schemas.openxmlformats.org/drawingml/2006/picture">
+                  <pic:nvPicPr>
+                    <pic:cNvPr id="0" name=""/>
+                    <pic:cNvPicPr/>
+                  </pic:nvPicPr>
+                  <pic:blipFill>
+                    <a:blip r:embed="rId9">
+                      <a:extLst>
+                        <a:ext uri="{28A0092B-C50C-407E-A947-70E740481C1C}">
+                          <a14:useLocalDpi xmlns:a14="http://schemas.microsoft.com/office/drawing/2010/main" val="0"/>
+                        </a:ext>
+                      </a:extLst>
+                    </a:blip>
+                    <a:stretch>
+                      <a:fillRect/>
+                    </a:stretch>
+                  </pic:blipFill>
+                  <pic:spPr>
+                    <a:xfrm>
+                      <a:off x="0" y="0"/>
+                      <a:ext cx="3486150" cy="2095500"/>
+                    </a:xfrm>
+                    <a:prstGeom prst="rect">
+                      <a:avLst/>
+                    </a:prstGeom>
+                  </pic:spPr>
+                </pic:pic>
+              </a:graphicData>
+            </a:graphic>
+            <wp14:sizeRelH relativeFrom="page">
+              <wp14:pctWidth>0</wp14:pctWidth>
+            </wp14:sizeRelH>
+            <wp14:sizeRelV relativeFrom="page">
+              <wp14:pctHeight>0</wp14:pctHeight>
+            </wp14:sizeRelV>
+          </wp:anchor>
+        </w:drawing>
+      </w:r>
+    </w:p>
+    <w:p>
+      <w:pPr>
+        <w:rPr>
+          <w:lang w:val="en-US"/>
+        </w:rPr>
+      </w:pPr>
+    </w:p>
+    <w:p>
+      <w:pPr>
+        <w:rPr>
+          <w:lang w:val="en-US"/>
+        </w:rPr>
+      </w:pPr>
+    </w:p>
+    <w:p>
+      <w:pPr>
+        <w:pStyle w:val="Ttulo1"/>
+        <w:spacing w:after="244"/>
+        <w:ind w:left="-5"/>
+        <w:rPr>
+          <w:lang w:val="en-US"/>
+        </w:rPr>
+      </w:pPr>
+    </w:p>
+    <w:p>
+      <w:pPr>
+        <w:pStyle w:val="Ttulo1"/>
+        <w:spacing w:after="244"/>
+        <w:ind w:left="-5"/>
+        <w:rPr>
+          <w:lang w:val="en-US"/>
+        </w:rPr>
+      </w:pPr>
+    </w:p>
+    <w:p>
+      <w:pPr>
+        <w:pStyle w:val="Ttulo1"/>
+        <w:spacing w:after="244"/>
+        <w:ind w:left="-5"/>
+        <w:rPr>
+          <w:lang w:val="en-US"/>
+        </w:rPr>
+      </w:pPr>
+    </w:p>
+    <w:p>
+      <w:pPr>
+        <w:pStyle w:val="Ttulo1"/>
+        <w:spacing w:after="244"/>
+        <w:ind w:left="-5"/>
+        <w:rPr>
+          <w:lang w:val="en-US"/>
+        </w:rPr>
+      </w:pPr>
+    </w:p>
+    <w:p>
+      <w:pPr>
+        <w:pStyle w:val="Ttulo1"/>
+        <w:spacing w:after="244"/>
+        <w:ind w:left="-5"/>
+        <w:rPr>
+          <w:lang w:val="en-US"/>
+        </w:rPr>
+      </w:pPr>
+    </w:p>
+    <w:p>
+      <w:pPr>
+        <w:pStyle w:val="Ttulo1"/>
+        <w:spacing w:after="244"/>
+        <w:ind w:left="-5"/>
+        <w:rPr>
+          <w:lang w:val="en-US"/>
+        </w:rPr>
+      </w:pPr>
+    </w:p>
+    <w:p>
+      <w:pPr>
+        <w:pStyle w:val="Ttulo1"/>
+        <w:spacing w:after="244"/>
+        <w:ind w:left="-5"/>
+        <w:rPr>
+          <w:lang w:val="en-US"/>
+        </w:rPr>
+      </w:pPr>
+    </w:p>
+    <w:p>
+      <w:pPr>
+        <w:pStyle w:val="Ttulo1"/>
+        <w:spacing w:after="244"/>
+        <w:ind w:left="-5"/>
+        <w:rPr>
+          <w:lang w:val="en-US"/>
+        </w:rPr>
+      </w:pPr>
+    </w:p>
+    <w:p>
+      <w:pPr>
+        <w:pStyle w:val="Ttulo1"/>
+        <w:spacing w:after="244"/>
+        <w:ind w:left="-5"/>
+        <w:rPr>
+          <w:lang w:val="en-US"/>
+        </w:rPr>
+      </w:pPr>
+    </w:p>
+    <w:p>
+      <w:pPr>
+        <w:pStyle w:val="Ttulo1"/>
+        <w:spacing w:after="244"/>
+        <w:ind w:left="-5"/>
+        <w:rPr>
+          <w:lang w:val="en-US"/>
+        </w:rPr>
+      </w:pPr>
+    </w:p>
+    <w:p>
+      <w:pPr>
+        <w:pStyle w:val="Ttulo1"/>
+        <w:spacing w:after="244"/>
+        <w:ind w:left="-5"/>
+        <w:rPr>
+          <w:lang w:val="en-US"/>
+        </w:rPr>
+      </w:pPr>
+    </w:p>
+    <w:p>
+      <w:pPr>
+        <w:pStyle w:val="Ttulo1"/>
+        <w:spacing w:after="244"/>
+        <w:ind w:left="0" w:firstLine="0"/>
+        <w:rPr>
+          <w:lang w:val="en-US"/>
+        </w:rPr>
+      </w:pPr>
+    </w:p>
+    <w:p>
+      <w:pPr>
+        <w:rPr>
+          <w:lang w:val="en-US"/>
+        </w:rPr>
+      </w:pPr>
+    </w:p>
+    <w:p>
+      <w:pPr>
+        <w:rPr>
+          <w:lang w:val="en-US"/>
+        </w:rPr>
+      </w:pPr>
+    </w:p>
+    <w:p>
+      <w:pPr>
+        <w:rPr>
+          <w:lang w:val="en-US"/>
+        </w:rPr>
+      </w:pPr>
+    </w:p>
+    <w:p>
+      <w:pPr>
+        <w:rPr>
+          <w:lang w:val="en-US"/>
+        </w:rPr>
+      </w:pPr>
+    </w:p>
+    <w:p>
+      <w:pPr>
+        <w:rPr>
+          <w:lang w:val="en-US"/>
+        </w:rPr>
+      </w:pPr>
+    </w:p>
+    <w:p>
+      <w:pPr>
+        <w:rPr>
+          <w:lang w:val="en-US"/>
+        </w:rPr>
+      </w:pPr>
+    </w:p>
+    <w:p>
+      <w:pPr>
+        <w:rPr>
+          <w:lang w:val="en-US"/>
+        </w:rPr>
+      </w:pPr>
+    </w:p>
+    <w:p>
+      <w:pPr>
+        <w:rPr>
+          <w:lang w:val="en-US"/>
+        </w:rPr>
+      </w:pPr>
+    </w:p>
+    <w:p>
+      <w:pPr>
+        <w:rPr>
+          <w:lang w:val="en-US"/>
+        </w:rPr>
+      </w:pPr>
+    </w:p>
+    <w:p>
+      <w:pPr>
+        <w:rPr>
+          <w:lang w:val="en-US"/>
+        </w:rPr>
+      </w:pPr>
+    </w:p>
+    <w:p>
+      <w:pPr>
+        <w:pStyle w:val="Ttulo1"/>
+        <w:spacing w:after="244"/>
+        <w:ind w:left="-5"/>
+        <w:rPr>
+          <w:lang w:val="en-US"/>
+        </w:rPr>
+      </w:pPr>
+    </w:p>
+    <w:p>
+      <w:pPr>
+        <w:pStyle w:val="Ttulo1"/>
+        <w:spacing w:after="244"/>
+        <w:ind w:left="-5"/>
+      </w:pPr>
+      <w:r>
+        <w:rPr>
+          <w:lang w:val="en-US"/>
+        </w:rPr>
         <w:t xml:space="preserve">Bibliography </w:t>
       </w:r>
     </w:p>
@@ -2081,43 +2247,48 @@
         <w:spacing w:after="209" w:line="342" w:lineRule="auto"/>
         <w:ind w:left="1437" w:hanging="731"/>
         <w:jc w:val="left"/>
-        <w:rPr>
-          <w:lang w:val="en-US"/>
-        </w:rPr>
-      </w:pPr>
-      <w:r>
-        <w:rPr>
-          <w:lang w:val="en-US"/>
-        </w:rPr>
-        <w:t xml:space="preserve">Chrissy Kidd, J. H. (25 de Abril de 2019). </w:t>
-      </w:r>
+      </w:pPr>
       <w:proofErr w:type="spellStart"/>
       <w:r>
+        <w:t>Chrissy</w:t>
+      </w:r>
+      <w:proofErr w:type="spellEnd"/>
+      <w:r>
+        <w:t xml:space="preserve"> </w:t>
+      </w:r>
+      <w:proofErr w:type="spellStart"/>
+      <w:r>
+        <w:t>Kidd</w:t>
+      </w:r>
+      <w:proofErr w:type="spellEnd"/>
+      <w:r>
+        <w:t xml:space="preserve">, J. H. (25 de Abril de 2019). </w:t>
+      </w:r>
+      <w:proofErr w:type="spellStart"/>
+      <w:proofErr w:type="gramStart"/>
+      <w:r>
         <w:rPr>
           <w:i/>
-          <w:lang w:val="en-US"/>
         </w:rPr>
         <w:t>bmc</w:t>
       </w:r>
       <w:proofErr w:type="spellEnd"/>
+      <w:proofErr w:type="gramEnd"/>
       <w:r>
         <w:rPr>
           <w:i/>
-          <w:lang w:val="en-US"/>
         </w:rPr>
         <w:t xml:space="preserve"> blogs</w:t>
       </w:r>
       <w:r>
         <w:rPr>
           <w:rFonts w:eastAsia="Calibri"/>
-          <w:lang w:val="en-US"/>
         </w:rPr>
         <w:t>​</w:t>
       </w:r>
       <w:r>
         <w:rPr>
           <w:rFonts w:eastAsia="Calibri"/>
-          <w:lang w:val="en-US"/>
         </w:rPr>
         <w:tab/>
       </w:r>
@@ -2125,29 +2296,19 @@
         <w:rPr>
           <w:rFonts w:eastAsia="Calibri"/>
           <w:sz w:val="25"/>
-          <w:lang w:val="en-US"/>
         </w:rPr>
         <w:t>​</w:t>
       </w:r>
       <w:r>
-        <w:rPr>
-          <w:lang w:val="en-US"/>
-        </w:rPr>
-        <w:t xml:space="preserve">. </w:t>
+        <w:t xml:space="preserve">. Obtenido de </w:t>
       </w:r>
       <w:proofErr w:type="spellStart"/>
       <w:r>
-        <w:rPr>
-          <w:lang w:val="en-US"/>
-        </w:rPr>
-        <w:t>Obtenido</w:t>
+        <w:t>Service</w:t>
       </w:r>
       <w:proofErr w:type="spellEnd"/>
       <w:r>
-        <w:rPr>
-          <w:lang w:val="en-US"/>
-        </w:rPr>
-        <w:t xml:space="preserve"> de Service Management Blog: https://www.bmc.com/blogs/support-levels-level-1-level-2-level-3/ </w:t>
+        <w:t xml:space="preserve"> Management Blog: https://www.bmc.com/blogs/support-levels-level-1-level-2-level-3/ </w:t>
       </w:r>
     </w:p>
     <w:p>
@@ -2161,15 +2322,7 @@
       </w:r>
       <w:proofErr w:type="spellEnd"/>
       <w:r>
-        <w:t xml:space="preserve"> Flotas. (24 de </w:t>
-      </w:r>
-      <w:proofErr w:type="gramStart"/>
-      <w:r>
-        <w:t>Junio</w:t>
-      </w:r>
-      <w:proofErr w:type="gramEnd"/>
-      <w:r>
-        <w:t xml:space="preserve"> de 2020). </w:t>
+        <w:t xml:space="preserve"> Flotas. (24 de Junio de 2020). </w:t>
       </w:r>
       <w:proofErr w:type="spellStart"/>
       <w:r>
@@ -2271,15 +2424,7 @@
         <w:tab/>
       </w:r>
       <w:r>
-        <w:t xml:space="preserve">Maldonado, D. (23 de </w:t>
-      </w:r>
-      <w:proofErr w:type="gramStart"/>
-      <w:r>
-        <w:t>Octubre</w:t>
-      </w:r>
-      <w:proofErr w:type="gramEnd"/>
-      <w:r>
-        <w:t xml:space="preserve"> de 2019). </w:t>
+        <w:t xml:space="preserve">Maldonado, D. (23 de Octubre de 2019). </w:t>
       </w:r>
       <w:proofErr w:type="spellStart"/>
       <w:r>
@@ -2325,10 +2470,7 @@
         <w:ind w:left="1451" w:right="123"/>
       </w:pPr>
       <w:r>
-        <w:t>http://www.ic</w:t>
-      </w:r>
-      <w:r>
-        <w:t xml:space="preserve">orp.com.mx/blog/incidente-solicitud-de-servicio-ticket/ </w:t>
+        <w:t xml:space="preserve">http://www.icorp.com.mx/blog/incidente-solicitud-de-servicio-ticket/ </w:t>
       </w:r>
     </w:p>
     <w:p>
@@ -2337,15 +2479,7 @@
         <w:ind w:left="1442" w:right="123" w:hanging="721"/>
       </w:pPr>
       <w:r>
-        <w:t xml:space="preserve">Maldonado, D. (1 de </w:t>
-      </w:r>
-      <w:proofErr w:type="gramStart"/>
-      <w:r>
-        <w:t>Octubre</w:t>
-      </w:r>
-      <w:proofErr w:type="gramEnd"/>
-      <w:r>
-        <w:t xml:space="preserve"> de 2019). </w:t>
+        <w:t xml:space="preserve">Maldonado, D. (1 de Octubre de 2019). </w:t>
       </w:r>
       <w:r>
         <w:rPr>
@@ -2393,15 +2527,7 @@
         <w:jc w:val="left"/>
       </w:pPr>
       <w:r>
-        <w:t xml:space="preserve">Nielsen, S. (12 de </w:t>
-      </w:r>
-      <w:proofErr w:type="gramStart"/>
-      <w:r>
-        <w:t>Octubre</w:t>
-      </w:r>
-      <w:proofErr w:type="gramEnd"/>
-      <w:r>
-        <w:t xml:space="preserve"> de 2017). </w:t>
+        <w:t xml:space="preserve">Nielsen, S. (12 de Octubre de 2017). </w:t>
       </w:r>
       <w:r>
         <w:rPr>
@@ -2439,10 +2565,7 @@
         <w:t>​</w:t>
       </w:r>
       <w:r>
-        <w:t>. Obtenido de https</w:t>
-      </w:r>
-      <w:r>
-        <w:t xml:space="preserve">://orangematter.solarwinds.com/2017/10/12/whats-the-differencebetween-incidents-service-requests-and-tickets/ </w:t>
+        <w:t xml:space="preserve">. Obtenido de https://orangematter.solarwinds.com/2017/10/12/whats-the-differencebetween-incidents-service-requests-and-tickets/ </w:t>
       </w:r>
     </w:p>
     <w:p>
@@ -2460,15 +2583,7 @@
       </w:r>
       <w:proofErr w:type="spellEnd"/>
       <w:r>
-        <w:t xml:space="preserve">, B. (5 de </w:t>
-      </w:r>
-      <w:proofErr w:type="gramStart"/>
-      <w:r>
-        <w:t>Agosto</w:t>
-      </w:r>
-      <w:proofErr w:type="gramEnd"/>
-      <w:r>
-        <w:t xml:space="preserve"> de 2019). </w:t>
+        <w:t xml:space="preserve">, B. (5 de Agosto de 2019). </w:t>
       </w:r>
       <w:r>
         <w:rPr>
@@ -2561,8 +2676,8 @@
 </file>
 
 <file path=word/numbering.xml><?xml version="1.0" encoding="utf-8"?>
-<w:numbering xmlns:wpc="http://schemas.microsoft.com/office/word/2010/wordprocessingCanvas" xmlns:cx="http://schemas.microsoft.com/office/drawing/2014/chartex" xmlns:cx1="http://schemas.microsoft.com/office/drawing/2015/9/8/chartex" xmlns:cx2="http://schemas.microsoft.com/office/drawing/2015/10/21/chartex" xmlns:cx3="http://schemas.microsoft.com/office/drawing/2016/5/9/chartex" xmlns:cx4="http://schemas.microsoft.com/office/drawing/2016/5/10/chartex" xmlns:cx5="http://schemas.microsoft.com/office/drawing/2016/5/11/chartex" xmlns:cx6="http://schemas.microsoft.com/office/drawing/2016/5/12/chartex" xmlns:cx7="http://schemas.microsoft.com/office/drawing/2016/5/13/chartex" xmlns:cx8="http://schemas.microsoft.com/office/drawing/2016/5/14/chartex" xmlns:mc="http://schemas.openxmlformats.org/markup-compatibility/2006" xmlns:aink="http://schemas.microsoft.com/office/drawing/2016/ink" xmlns:am3d="http://schemas.microsoft.com/office/drawing/2017/model3d" xmlns:o="urn:schemas-microsoft-com:office:office" xmlns:r="http://schemas.openxmlformats.org/officeDocument/2006/relationships" xmlns:m="http://schemas.openxmlformats.org/officeDocument/2006/math" xmlns:v="urn:schemas-microsoft-com:vml" xmlns:wp14="http://schemas.microsoft.com/office/word/2010/wordprocessingDrawing" xmlns:wp="http://schemas.openxmlformats.org/drawingml/2006/wordprocessingDrawing" xmlns:w10="urn:schemas-microsoft-com:office:word" xmlns:w="http://schemas.openxmlformats.org/wordprocessingml/2006/main" xmlns:w14="http://schemas.microsoft.com/office/word/2010/wordml" xmlns:w15="http://schemas.microsoft.com/office/word/2012/wordml" xmlns:w16cex="http://schemas.microsoft.com/office/word/2018/wordml/cex" xmlns:w16cid="http://schemas.microsoft.com/office/word/2016/wordml/cid" xmlns:w16="http://schemas.microsoft.com/office/word/2018/wordml" xmlns:w16se="http://schemas.microsoft.com/office/word/2015/wordml/symex" xmlns:wpg="http://schemas.microsoft.com/office/word/2010/wordprocessingGroup" xmlns:wpi="http://schemas.microsoft.com/office/word/2010/wordprocessingInk" xmlns:wne="http://schemas.microsoft.com/office/word/2006/wordml" xmlns:wps="http://schemas.microsoft.com/office/word/2010/wordprocessingShape" mc:Ignorable="w14 w15 w16se w16cid w16 w16cex wp14">
-  <w:abstractNum w:abstractNumId="0" w15:restartNumberingAfterBreak="0">
+<w:numbering xmlns:wpc="http://schemas.microsoft.com/office/word/2010/wordprocessingCanvas" xmlns:mc="http://schemas.openxmlformats.org/markup-compatibility/2006" xmlns:o="urn:schemas-microsoft-com:office:office" xmlns:r="http://schemas.openxmlformats.org/officeDocument/2006/relationships" xmlns:m="http://schemas.openxmlformats.org/officeDocument/2006/math" xmlns:v="urn:schemas-microsoft-com:vml" xmlns:wp14="http://schemas.microsoft.com/office/word/2010/wordprocessingDrawing" xmlns:wp="http://schemas.openxmlformats.org/drawingml/2006/wordprocessingDrawing" xmlns:w10="urn:schemas-microsoft-com:office:word" xmlns:w="http://schemas.openxmlformats.org/wordprocessingml/2006/main" xmlns:w14="http://schemas.microsoft.com/office/word/2010/wordml" xmlns:wpg="http://schemas.microsoft.com/office/word/2010/wordprocessingGroup" xmlns:wpi="http://schemas.microsoft.com/office/word/2010/wordprocessingInk" xmlns:wne="http://schemas.microsoft.com/office/word/2006/wordml" xmlns:wps="http://schemas.microsoft.com/office/word/2010/wordprocessingShape" mc:Ignorable="w14 wp14">
+  <w:abstractNum w:abstractNumId="0">
     <w:nsid w:val="448E4434"/>
     <w:multiLevelType w:val="hybridMultilevel"/>
     <w:tmpl w:val="8586C546"/>
@@ -2774,7 +2889,7 @@
       </w:rPr>
     </w:lvl>
   </w:abstractNum>
-  <w:abstractNum w:abstractNumId="1" w15:restartNumberingAfterBreak="0">
+  <w:abstractNum w:abstractNumId="1">
     <w:nsid w:val="49CE1F11"/>
     <w:multiLevelType w:val="multilevel"/>
     <w:tmpl w:val="F0D492B0"/>
@@ -2933,7 +3048,7 @@
 </file>
 
 <file path=word/styles.xml><?xml version="1.0" encoding="utf-8"?>
-<w:styles xmlns:mc="http://schemas.openxmlformats.org/markup-compatibility/2006" xmlns:r="http://schemas.openxmlformats.org/officeDocument/2006/relationships" xmlns:w="http://schemas.openxmlformats.org/wordprocessingml/2006/main" xmlns:w14="http://schemas.microsoft.com/office/word/2010/wordml" xmlns:w15="http://schemas.microsoft.com/office/word/2012/wordml" xmlns:w16cex="http://schemas.microsoft.com/office/word/2018/wordml/cex" xmlns:w16cid="http://schemas.microsoft.com/office/word/2016/wordml/cid" xmlns:w16="http://schemas.microsoft.com/office/word/2018/wordml" xmlns:w16se="http://schemas.microsoft.com/office/word/2015/wordml/symex" mc:Ignorable="w14 w15 w16se w16cid w16 w16cex">
+<w:styles xmlns:mc="http://schemas.openxmlformats.org/markup-compatibility/2006" xmlns:r="http://schemas.openxmlformats.org/officeDocument/2006/relationships" xmlns:w="http://schemas.openxmlformats.org/wordprocessingml/2006/main" xmlns:w14="http://schemas.microsoft.com/office/word/2010/wordml" mc:Ignorable="w14">
   <w:docDefaults>
     <w:rPrDefault>
       <w:rPr>
@@ -2949,383 +3064,144 @@
       </w:pPr>
     </w:pPrDefault>
   </w:docDefaults>
-  <w:latentStyles w:defLockedState="0" w:defUIPriority="99" w:defSemiHidden="0" w:defUnhideWhenUsed="0" w:defQFormat="0" w:count="376">
-    <w:lsdException w:name="Normal" w:uiPriority="0" w:qFormat="1"/>
-    <w:lsdException w:name="heading 1" w:uiPriority="9" w:qFormat="1"/>
-    <w:lsdException w:name="heading 2" w:semiHidden="1" w:uiPriority="9" w:unhideWhenUsed="1" w:qFormat="1"/>
-    <w:lsdException w:name="heading 3" w:semiHidden="1" w:uiPriority="9" w:unhideWhenUsed="1" w:qFormat="1"/>
-    <w:lsdException w:name="heading 4" w:semiHidden="1" w:uiPriority="9" w:unhideWhenUsed="1" w:qFormat="1"/>
-    <w:lsdException w:name="heading 5" w:semiHidden="1" w:uiPriority="9" w:unhideWhenUsed="1" w:qFormat="1"/>
-    <w:lsdException w:name="heading 6" w:semiHidden="1" w:uiPriority="9" w:unhideWhenUsed="1" w:qFormat="1"/>
-    <w:lsdException w:name="heading 7" w:semiHidden="1" w:uiPriority="9" w:unhideWhenUsed="1" w:qFormat="1"/>
-    <w:lsdException w:name="heading 8" w:semiHidden="1" w:uiPriority="9" w:unhideWhenUsed="1" w:qFormat="1"/>
-    <w:lsdException w:name="heading 9" w:semiHidden="1" w:uiPriority="9" w:unhideWhenUsed="1" w:qFormat="1"/>
-    <w:lsdException w:name="index 1" w:semiHidden="1" w:unhideWhenUsed="1"/>
-    <w:lsdException w:name="index 2" w:semiHidden="1" w:unhideWhenUsed="1"/>
-    <w:lsdException w:name="index 3" w:semiHidden="1" w:unhideWhenUsed="1"/>
-    <w:lsdException w:name="index 4" w:semiHidden="1" w:unhideWhenUsed="1"/>
-    <w:lsdException w:name="index 5" w:semiHidden="1" w:unhideWhenUsed="1"/>
-    <w:lsdException w:name="index 6" w:semiHidden="1" w:unhideWhenUsed="1"/>
-    <w:lsdException w:name="index 7" w:semiHidden="1" w:unhideWhenUsed="1"/>
-    <w:lsdException w:name="index 8" w:semiHidden="1" w:unhideWhenUsed="1"/>
-    <w:lsdException w:name="index 9" w:semiHidden="1" w:unhideWhenUsed="1"/>
-    <w:lsdException w:name="toc 1" w:semiHidden="1" w:uiPriority="39" w:unhideWhenUsed="1"/>
-    <w:lsdException w:name="toc 2" w:semiHidden="1" w:uiPriority="39" w:unhideWhenUsed="1"/>
-    <w:lsdException w:name="toc 3" w:semiHidden="1" w:uiPriority="39" w:unhideWhenUsed="1"/>
-    <w:lsdException w:name="toc 4" w:semiHidden="1" w:uiPriority="39" w:unhideWhenUsed="1"/>
-    <w:lsdException w:name="toc 5" w:semiHidden="1" w:uiPriority="39" w:unhideWhenUsed="1"/>
-    <w:lsdException w:name="toc 6" w:semiHidden="1" w:uiPriority="39" w:unhideWhenUsed="1"/>
-    <w:lsdException w:name="toc 7" w:semiHidden="1" w:uiPriority="39" w:unhideWhenUsed="1"/>
-    <w:lsdException w:name="toc 8" w:semiHidden="1" w:uiPriority="39" w:unhideWhenUsed="1"/>
-    <w:lsdException w:name="toc 9" w:semiHidden="1" w:uiPriority="39" w:unhideWhenUsed="1"/>
-    <w:lsdException w:name="Normal Indent" w:semiHidden="1" w:unhideWhenUsed="1"/>
-    <w:lsdException w:name="footnote text" w:semiHidden="1" w:unhideWhenUsed="1"/>
-    <w:lsdException w:name="annotation text" w:semiHidden="1" w:unhideWhenUsed="1"/>
-    <w:lsdException w:name="header" w:semiHidden="1" w:unhideWhenUsed="1"/>
-    <w:lsdException w:name="footer" w:semiHidden="1" w:unhideWhenUsed="1"/>
-    <w:lsdException w:name="index heading" w:semiHidden="1" w:unhideWhenUsed="1"/>
-    <w:lsdException w:name="caption" w:semiHidden="1" w:uiPriority="35" w:unhideWhenUsed="1" w:qFormat="1"/>
-    <w:lsdException w:name="table of figures" w:semiHidden="1" w:unhideWhenUsed="1"/>
-    <w:lsdException w:name="envelope address" w:semiHidden="1" w:unhideWhenUsed="1"/>
-    <w:lsdException w:name="envelope return" w:semiHidden="1" w:unhideWhenUsed="1"/>
-    <w:lsdException w:name="footnote reference" w:semiHidden="1" w:unhideWhenUsed="1"/>
-    <w:lsdException w:name="annotation reference" w:semiHidden="1" w:unhideWhenUsed="1"/>
-    <w:lsdException w:name="line number" w:semiHidden="1" w:unhideWhenUsed="1"/>
-    <w:lsdException w:name="page number" w:semiHidden="1" w:unhideWhenUsed="1"/>
-    <w:lsdException w:name="endnote reference" w:semiHidden="1" w:unhideWhenUsed="1"/>
-    <w:lsdException w:name="endnote text" w:semiHidden="1" w:unhideWhenUsed="1"/>
-    <w:lsdException w:name="table of authorities" w:semiHidden="1" w:unhideWhenUsed="1"/>
-    <w:lsdException w:name="macro" w:semiHidden="1" w:unhideWhenUsed="1"/>
-    <w:lsdException w:name="toa heading" w:semiHidden="1" w:unhideWhenUsed="1"/>
-    <w:lsdException w:name="List" w:semiHidden="1" w:unhideWhenUsed="1"/>
-    <w:lsdException w:name="List Bullet" w:semiHidden="1" w:unhideWhenUsed="1"/>
-    <w:lsdException w:name="List Number" w:semiHidden="1" w:unhideWhenUsed="1"/>
-    <w:lsdException w:name="List 2" w:semiHidden="1" w:unhideWhenUsed="1"/>
-    <w:lsdException w:name="List 3" w:semiHidden="1" w:unhideWhenUsed="1"/>
-    <w:lsdException w:name="List 4" w:semiHidden="1" w:unhideWhenUsed="1"/>
-    <w:lsdException w:name="List 5" w:semiHidden="1" w:unhideWhenUsed="1"/>
-    <w:lsdException w:name="List Bullet 2" w:semiHidden="1" w:unhideWhenUsed="1"/>
-    <w:lsdException w:name="List Bullet 3" w:semiHidden="1" w:unhideWhenUsed="1"/>
-    <w:lsdException w:name="List Bullet 4" w:semiHidden="1" w:unhideWhenUsed="1"/>
-    <w:lsdException w:name="List Bullet 5" w:semiHidden="1" w:unhideWhenUsed="1"/>
-    <w:lsdException w:name="List Number 2" w:semiHidden="1" w:unhideWhenUsed="1"/>
-    <w:lsdException w:name="List Number 3" w:semiHidden="1" w:unhideWhenUsed="1"/>
-    <w:lsdException w:name="List Number 4" w:semiHidden="1" w:unhideWhenUsed="1"/>
-    <w:lsdException w:name="List Number 5" w:semiHidden="1" w:unhideWhenUsed="1"/>
-    <w:lsdException w:name="Title" w:uiPriority="10" w:qFormat="1"/>
-    <w:lsdException w:name="Closing" w:semiHidden="1" w:unhideWhenUsed="1"/>
-    <w:lsdException w:name="Signature" w:semiHidden="1" w:unhideWhenUsed="1"/>
-    <w:lsdException w:name="Default Paragraph Font" w:semiHidden="1" w:uiPriority="1" w:unhideWhenUsed="1"/>
-    <w:lsdException w:name="Body Text" w:semiHidden="1" w:unhideWhenUsed="1"/>
-    <w:lsdException w:name="Body Text Indent" w:semiHidden="1" w:unhideWhenUsed="1"/>
-    <w:lsdException w:name="List Continue" w:semiHidden="1" w:unhideWhenUsed="1"/>
-    <w:lsdException w:name="List Continue 2" w:semiHidden="1" w:unhideWhenUsed="1"/>
-    <w:lsdException w:name="List Continue 3" w:semiHidden="1" w:unhideWhenUsed="1"/>
-    <w:lsdException w:name="List Continue 4" w:semiHidden="1" w:unhideWhenUsed="1"/>
-    <w:lsdException w:name="List Continue 5" w:semiHidden="1" w:unhideWhenUsed="1"/>
-    <w:lsdException w:name="Message Header" w:semiHidden="1" w:unhideWhenUsed="1"/>
-    <w:lsdException w:name="Subtitle" w:uiPriority="11" w:qFormat="1"/>
-    <w:lsdException w:name="Salutation" w:semiHidden="1" w:unhideWhenUsed="1"/>
-    <w:lsdException w:name="Date" w:semiHidden="1" w:unhideWhenUsed="1"/>
-    <w:lsdException w:name="Body Text First Indent" w:semiHidden="1" w:unhideWhenUsed="1"/>
-    <w:lsdException w:name="Body Text First Indent 2" w:semiHidden="1" w:unhideWhenUsed="1"/>
-    <w:lsdException w:name="Note Heading" w:semiHidden="1" w:unhideWhenUsed="1"/>
-    <w:lsdException w:name="Body Text 2" w:semiHidden="1" w:unhideWhenUsed="1"/>
-    <w:lsdException w:name="Body Text 3" w:semiHidden="1" w:unhideWhenUsed="1"/>
-    <w:lsdException w:name="Body Text Indent 2" w:semiHidden="1" w:unhideWhenUsed="1"/>
-    <w:lsdException w:name="Body Text Indent 3" w:semiHidden="1" w:unhideWhenUsed="1"/>
-    <w:lsdException w:name="Block Text" w:semiHidden="1" w:unhideWhenUsed="1"/>
-    <w:lsdException w:name="Hyperlink" w:semiHidden="1" w:unhideWhenUsed="1"/>
-    <w:lsdException w:name="FollowedHyperlink" w:semiHidden="1" w:unhideWhenUsed="1"/>
-    <w:lsdException w:name="Strong" w:uiPriority="22" w:qFormat="1"/>
-    <w:lsdException w:name="Emphasis" w:uiPriority="20" w:qFormat="1"/>
-    <w:lsdException w:name="Document Map" w:semiHidden="1" w:unhideWhenUsed="1"/>
-    <w:lsdException w:name="Plain Text" w:semiHidden="1" w:unhideWhenUsed="1"/>
-    <w:lsdException w:name="E-mail Signature" w:semiHidden="1" w:unhideWhenUsed="1"/>
-    <w:lsdException w:name="HTML Top of Form" w:semiHidden="1" w:unhideWhenUsed="1"/>
-    <w:lsdException w:name="HTML Bottom of Form" w:semiHidden="1" w:unhideWhenUsed="1"/>
-    <w:lsdException w:name="Normal (Web)" w:semiHidden="1" w:unhideWhenUsed="1"/>
-    <w:lsdException w:name="HTML Acronym" w:semiHidden="1" w:unhideWhenUsed="1"/>
-    <w:lsdException w:name="HTML Address" w:semiHidden="1" w:unhideWhenUsed="1"/>
-    <w:lsdException w:name="HTML Cite" w:semiHidden="1" w:unhideWhenUsed="1"/>
-    <w:lsdException w:name="HTML Code" w:semiHidden="1" w:unhideWhenUsed="1"/>
-    <w:lsdException w:name="HTML Definition" w:semiHidden="1" w:unhideWhenUsed="1"/>
-    <w:lsdException w:name="HTML Keyboard" w:semiHidden="1" w:unhideWhenUsed="1"/>
-    <w:lsdException w:name="HTML Preformatted" w:semiHidden="1" w:unhideWhenUsed="1"/>
-    <w:lsdException w:name="HTML Sample" w:semiHidden="1" w:unhideWhenUsed="1"/>
-    <w:lsdException w:name="HTML Typewriter" w:semiHidden="1" w:unhideWhenUsed="1"/>
-    <w:lsdException w:name="HTML Variable" w:semiHidden="1" w:unhideWhenUsed="1"/>
-    <w:lsdException w:name="Normal Table" w:semiHidden="1" w:unhideWhenUsed="1"/>
-    <w:lsdException w:name="annotation subject" w:semiHidden="1" w:unhideWhenUsed="1"/>
-    <w:lsdException w:name="No List" w:semiHidden="1" w:unhideWhenUsed="1"/>
-    <w:lsdException w:name="Outline List 1" w:semiHidden="1" w:unhideWhenUsed="1"/>
-    <w:lsdException w:name="Outline List 2" w:semiHidden="1" w:unhideWhenUsed="1"/>
-    <w:lsdException w:name="Outline List 3" w:semiHidden="1" w:unhideWhenUsed="1"/>
-    <w:lsdException w:name="Table Simple 1" w:semiHidden="1" w:unhideWhenUsed="1"/>
-    <w:lsdException w:name="Table Simple 2" w:semiHidden="1" w:unhideWhenUsed="1"/>
-    <w:lsdException w:name="Table Simple 3" w:semiHidden="1" w:unhideWhenUsed="1"/>
-    <w:lsdException w:name="Table Classic 1" w:semiHidden="1" w:unhideWhenUsed="1"/>
-    <w:lsdException w:name="Table Classic 2" w:semiHidden="1" w:unhideWhenUsed="1"/>
-    <w:lsdException w:name="Table Classic 3" w:semiHidden="1" w:unhideWhenUsed="1"/>
-    <w:lsdException w:name="Table Classic 4" w:semiHidden="1" w:unhideWhenUsed="1"/>
-    <w:lsdException w:name="Table Colorful 1" w:semiHidden="1" w:unhideWhenUsed="1"/>
-    <w:lsdException w:name="Table Colorful 2" w:semiHidden="1" w:unhideWhenUsed="1"/>
-    <w:lsdException w:name="Table Colorful 3" w:semiHidden="1" w:unhideWhenUsed="1"/>
-    <w:lsdException w:name="Table Columns 1" w:semiHidden="1" w:unhideWhenUsed="1"/>
-    <w:lsdException w:name="Table Columns 2" w:semiHidden="1" w:unhideWhenUsed="1"/>
-    <w:lsdException w:name="Table Columns 3" w:semiHidden="1" w:unhideWhenUsed="1"/>
-    <w:lsdException w:name="Table Columns 4" w:semiHidden="1" w:unhideWhenUsed="1"/>
-    <w:lsdException w:name="Table Columns 5" w:semiHidden="1" w:unhideWhenUsed="1"/>
-    <w:lsdException w:name="Table Grid 1" w:semiHidden="1" w:unhideWhenUsed="1"/>
-    <w:lsdException w:name="Table Grid 2" w:semiHidden="1" w:unhideWhenUsed="1"/>
-    <w:lsdException w:name="Table Grid 3" w:semiHidden="1" w:unhideWhenUsed="1"/>
-    <w:lsdException w:name="Table Grid 4" w:semiHidden="1" w:unhideWhenUsed="1"/>
-    <w:lsdException w:name="Table Grid 5" w:semiHidden="1" w:unhideWhenUsed="1"/>
-    <w:lsdException w:name="Table Grid 6" w:semiHidden="1" w:unhideWhenUsed="1"/>
-    <w:lsdException w:name="Table Grid 7" w:semiHidden="1" w:unhideWhenUsed="1"/>
-    <w:lsdException w:name="Table Grid 8" w:semiHidden="1" w:unhideWhenUsed="1"/>
-    <w:lsdException w:name="Table List 1" w:semiHidden="1" w:unhideWhenUsed="1"/>
-    <w:lsdException w:name="Table List 2" w:semiHidden="1" w:unhideWhenUsed="1"/>
-    <w:lsdException w:name="Table List 3" w:semiHidden="1" w:unhideWhenUsed="1"/>
-    <w:lsdException w:name="Table List 4" w:semiHidden="1" w:unhideWhenUsed="1"/>
-    <w:lsdException w:name="Table List 5" w:semiHidden="1" w:unhideWhenUsed="1"/>
-    <w:lsdException w:name="Table List 6" w:semiHidden="1" w:unhideWhenUsed="1"/>
-    <w:lsdException w:name="Table List 7" w:semiHidden="1" w:unhideWhenUsed="1"/>
-    <w:lsdException w:name="Table List 8" w:semiHidden="1" w:unhideWhenUsed="1"/>
-    <w:lsdException w:name="Table 3D effects 1" w:semiHidden="1" w:unhideWhenUsed="1"/>
-    <w:lsdException w:name="Table 3D effects 2" w:semiHidden="1" w:unhideWhenUsed="1"/>
-    <w:lsdException w:name="Table 3D effects 3" w:semiHidden="1" w:unhideWhenUsed="1"/>
-    <w:lsdException w:name="Table Contemporary" w:semiHidden="1" w:unhideWhenUsed="1"/>
-    <w:lsdException w:name="Table Elegant" w:semiHidden="1" w:unhideWhenUsed="1"/>
-    <w:lsdException w:name="Table Professional" w:semiHidden="1" w:unhideWhenUsed="1"/>
-    <w:lsdException w:name="Table Subtle 1" w:semiHidden="1" w:unhideWhenUsed="1"/>
-    <w:lsdException w:name="Table Subtle 2" w:semiHidden="1" w:unhideWhenUsed="1"/>
-    <w:lsdException w:name="Table Web 1" w:semiHidden="1" w:unhideWhenUsed="1"/>
-    <w:lsdException w:name="Table Web 2" w:semiHidden="1" w:unhideWhenUsed="1"/>
-    <w:lsdException w:name="Table Web 3" w:semiHidden="1" w:unhideWhenUsed="1"/>
-    <w:lsdException w:name="Balloon Text" w:semiHidden="1" w:unhideWhenUsed="1"/>
-    <w:lsdException w:name="Table Grid" w:uiPriority="39"/>
-    <w:lsdException w:name="Table Theme" w:semiHidden="1" w:unhideWhenUsed="1"/>
-    <w:lsdException w:name="Placeholder Text" w:semiHidden="1"/>
-    <w:lsdException w:name="No Spacing" w:uiPriority="1" w:qFormat="1"/>
-    <w:lsdException w:name="Light Shading" w:uiPriority="60"/>
-    <w:lsdException w:name="Light List" w:uiPriority="61"/>
-    <w:lsdException w:name="Light Grid" w:uiPriority="62"/>
-    <w:lsdException w:name="Medium Shading 1" w:uiPriority="63"/>
-    <w:lsdException w:name="Medium Shading 2" w:uiPriority="64"/>
-    <w:lsdException w:name="Medium List 1" w:uiPriority="65"/>
-    <w:lsdException w:name="Medium List 2" w:uiPriority="66"/>
-    <w:lsdException w:name="Medium Grid 1" w:uiPriority="67"/>
-    <w:lsdException w:name="Medium Grid 2" w:uiPriority="68"/>
-    <w:lsdException w:name="Medium Grid 3" w:uiPriority="69"/>
-    <w:lsdException w:name="Dark List" w:uiPriority="70"/>
-    <w:lsdException w:name="Colorful Shading" w:uiPriority="71"/>
-    <w:lsdException w:name="Colorful List" w:uiPriority="72"/>
-    <w:lsdException w:name="Colorful Grid" w:uiPriority="73"/>
-    <w:lsdException w:name="Light Shading Accent 1" w:uiPriority="60"/>
-    <w:lsdException w:name="Light List Accent 1" w:uiPriority="61"/>
-    <w:lsdException w:name="Light Grid Accent 1" w:uiPriority="62"/>
-    <w:lsdException w:name="Medium Shading 1 Accent 1" w:uiPriority="63"/>
-    <w:lsdException w:name="Medium Shading 2 Accent 1" w:uiPriority="64"/>
-    <w:lsdException w:name="Medium List 1 Accent 1" w:uiPriority="65"/>
-    <w:lsdException w:name="Revision" w:semiHidden="1"/>
-    <w:lsdException w:name="List Paragraph" w:uiPriority="34" w:qFormat="1"/>
-    <w:lsdException w:name="Quote" w:uiPriority="29" w:qFormat="1"/>
-    <w:lsdException w:name="Intense Quote" w:uiPriority="30" w:qFormat="1"/>
-    <w:lsdException w:name="Medium List 2 Accent 1" w:uiPriority="66"/>
-    <w:lsdException w:name="Medium Grid 1 Accent 1" w:uiPriority="67"/>
-    <w:lsdException w:name="Medium Grid 2 Accent 1" w:uiPriority="68"/>
-    <w:lsdException w:name="Medium Grid 3 Accent 1" w:uiPriority="69"/>
-    <w:lsdException w:name="Dark List Accent 1" w:uiPriority="70"/>
-    <w:lsdException w:name="Colorful Shading Accent 1" w:uiPriority="71"/>
-    <w:lsdException w:name="Colorful List Accent 1" w:uiPriority="72"/>
-    <w:lsdException w:name="Colorful Grid Accent 1" w:uiPriority="73"/>
-    <w:lsdException w:name="Light Shading Accent 2" w:uiPriority="60"/>
-    <w:lsdException w:name="Light List Accent 2" w:uiPriority="61"/>
-    <w:lsdException w:name="Light Grid Accent 2" w:uiPriority="62"/>
-    <w:lsdException w:name="Medium Shading 1 Accent 2" w:uiPriority="63"/>
-    <w:lsdException w:name="Medium Shading 2 Accent 2" w:uiPriority="64"/>
-    <w:lsdException w:name="Medium List 1 Accent 2" w:uiPriority="65"/>
-    <w:lsdException w:name="Medium List 2 Accent 2" w:uiPriority="66"/>
-    <w:lsdException w:name="Medium Grid 1 Accent 2" w:uiPriority="67"/>
-    <w:lsdException w:name="Medium Grid 2 Accent 2" w:uiPriority="68"/>
-    <w:lsdException w:name="Medium Grid 3 Accent 2" w:uiPriority="69"/>
-    <w:lsdException w:name="Dark List Accent 2" w:uiPriority="70"/>
-    <w:lsdException w:name="Colorful Shading Accent 2" w:uiPriority="71"/>
-    <w:lsdException w:name="Colorful List Accent 2" w:uiPriority="72"/>
-    <w:lsdException w:name="Colorful Grid Accent 2" w:uiPriority="73"/>
-    <w:lsdException w:name="Light Shading Accent 3" w:uiPriority="60"/>
-    <w:lsdException w:name="Light List Accent 3" w:uiPriority="61"/>
-    <w:lsdException w:name="Light Grid Accent 3" w:uiPriority="62"/>
-    <w:lsdException w:name="Medium Shading 1 Accent 3" w:uiPriority="63"/>
-    <w:lsdException w:name="Medium Shading 2 Accent 3" w:uiPriority="64"/>
-    <w:lsdException w:name="Medium List 1 Accent 3" w:uiPriority="65"/>
-    <w:lsdException w:name="Medium List 2 Accent 3" w:uiPriority="66"/>
-    <w:lsdException w:name="Medium Grid 1 Accent 3" w:uiPriority="67"/>
-    <w:lsdException w:name="Medium Grid 2 Accent 3" w:uiPriority="68"/>
-    <w:lsdException w:name="Medium Grid 3 Accent 3" w:uiPriority="69"/>
-    <w:lsdException w:name="Dark List Accent 3" w:uiPriority="70"/>
-    <w:lsdException w:name="Colorful Shading Accent 3" w:uiPriority="71"/>
-    <w:lsdException w:name="Colorful List Accent 3" w:uiPriority="72"/>
-    <w:lsdException w:name="Colorful Grid Accent 3" w:uiPriority="73"/>
-    <w:lsdException w:name="Light Shading Accent 4" w:uiPriority="60"/>
-    <w:lsdException w:name="Light List Accent 4" w:uiPriority="61"/>
-    <w:lsdException w:name="Light Grid Accent 4" w:uiPriority="62"/>
-    <w:lsdException w:name="Medium Shading 1 Accent 4" w:uiPriority="63"/>
-    <w:lsdException w:name="Medium Shading 2 Accent 4" w:uiPriority="64"/>
-    <w:lsdException w:name="Medium List 1 Accent 4" w:uiPriority="65"/>
-    <w:lsdException w:name="Medium List 2 Accent 4" w:uiPriority="66"/>
-    <w:lsdException w:name="Medium Grid 1 Accent 4" w:uiPriority="67"/>
-    <w:lsdException w:name="Medium Grid 2 Accent 4" w:uiPriority="68"/>
-    <w:lsdException w:name="Medium Grid 3 Accent 4" w:uiPriority="69"/>
-    <w:lsdException w:name="Dark List Accent 4" w:uiPriority="70"/>
-    <w:lsdException w:name="Colorful Shading Accent 4" w:uiPriority="71"/>
-    <w:lsdException w:name="Colorful List Accent 4" w:uiPriority="72"/>
-    <w:lsdException w:name="Colorful Grid Accent 4" w:uiPriority="73"/>
-    <w:lsdException w:name="Light Shading Accent 5" w:uiPriority="60"/>
-    <w:lsdException w:name="Light List Accent 5" w:uiPriority="61"/>
-    <w:lsdException w:name="Light Grid Accent 5" w:uiPriority="62"/>
-    <w:lsdException w:name="Medium Shading 1 Accent 5" w:uiPriority="63"/>
-    <w:lsdException w:name="Medium Shading 2 Accent 5" w:uiPriority="64"/>
-    <w:lsdException w:name="Medium List 1 Accent 5" w:uiPriority="65"/>
-    <w:lsdException w:name="Medium List 2 Accent 5" w:uiPriority="66"/>
-    <w:lsdException w:name="Medium Grid 1 Accent 5" w:uiPriority="67"/>
-    <w:lsdException w:name="Medium Grid 2 Accent 5" w:uiPriority="68"/>
-    <w:lsdException w:name="Medium Grid 3 Accent 5" w:uiPriority="69"/>
-    <w:lsdException w:name="Dark List Accent 5" w:uiPriority="70"/>
-    <w:lsdException w:name="Colorful Shading Accent 5" w:uiPriority="71"/>
-    <w:lsdException w:name="Colorful List Accent 5" w:uiPriority="72"/>
-    <w:lsdException w:name="Colorful Grid Accent 5" w:uiPriority="73"/>
-    <w:lsdException w:name="Light Shading Accent 6" w:uiPriority="60"/>
-    <w:lsdException w:name="Light List Accent 6" w:uiPriority="61"/>
-    <w:lsdException w:name="Light Grid Accent 6" w:uiPriority="62"/>
-    <w:lsdException w:name="Medium Shading 1 Accent 6" w:uiPriority="63"/>
-    <w:lsdException w:name="Medium Shading 2 Accent 6" w:uiPriority="64"/>
-    <w:lsdException w:name="Medium List 1 Accent 6" w:uiPriority="65"/>
-    <w:lsdException w:name="Medium List 2 Accent 6" w:uiPriority="66"/>
-    <w:lsdException w:name="Medium Grid 1 Accent 6" w:uiPriority="67"/>
-    <w:lsdException w:name="Medium Grid 2 Accent 6" w:uiPriority="68"/>
-    <w:lsdException w:name="Medium Grid 3 Accent 6" w:uiPriority="69"/>
-    <w:lsdException w:name="Dark List Accent 6" w:uiPriority="70"/>
-    <w:lsdException w:name="Colorful Shading Accent 6" w:uiPriority="71"/>
-    <w:lsdException w:name="Colorful List Accent 6" w:uiPriority="72"/>
-    <w:lsdException w:name="Colorful Grid Accent 6" w:uiPriority="73"/>
-    <w:lsdException w:name="Subtle Emphasis" w:uiPriority="19" w:qFormat="1"/>
-    <w:lsdException w:name="Intense Emphasis" w:uiPriority="21" w:qFormat="1"/>
-    <w:lsdException w:name="Subtle Reference" w:uiPriority="31" w:qFormat="1"/>
-    <w:lsdException w:name="Intense Reference" w:uiPriority="32" w:qFormat="1"/>
-    <w:lsdException w:name="Book Title" w:uiPriority="33" w:qFormat="1"/>
-    <w:lsdException w:name="Bibliography" w:semiHidden="1" w:uiPriority="37" w:unhideWhenUsed="1"/>
-    <w:lsdException w:name="TOC Heading" w:semiHidden="1" w:uiPriority="39" w:unhideWhenUsed="1" w:qFormat="1"/>
-    <w:lsdException w:name="Plain Table 1" w:uiPriority="41"/>
-    <w:lsdException w:name="Plain Table 2" w:uiPriority="42"/>
-    <w:lsdException w:name="Plain Table 3" w:uiPriority="43"/>
-    <w:lsdException w:name="Plain Table 4" w:uiPriority="44"/>
-    <w:lsdException w:name="Plain Table 5" w:uiPriority="45"/>
-    <w:lsdException w:name="Grid Table Light" w:uiPriority="40"/>
-    <w:lsdException w:name="Grid Table 1 Light" w:uiPriority="46"/>
-    <w:lsdException w:name="Grid Table 2" w:uiPriority="47"/>
-    <w:lsdException w:name="Grid Table 3" w:uiPriority="48"/>
-    <w:lsdException w:name="Grid Table 4" w:uiPriority="49"/>
-    <w:lsdException w:name="Grid Table 5 Dark" w:uiPriority="50"/>
-    <w:lsdException w:name="Grid Table 6 Colorful" w:uiPriority="51"/>
-    <w:lsdException w:name="Grid Table 7 Colorful" w:uiPriority="52"/>
-    <w:lsdException w:name="Grid Table 1 Light Accent 1" w:uiPriority="46"/>
-    <w:lsdException w:name="Grid Table 2 Accent 1" w:uiPriority="47"/>
-    <w:lsdException w:name="Grid Table 3 Accent 1" w:uiPriority="48"/>
-    <w:lsdException w:name="Grid Table 4 Accent 1" w:uiPriority="49"/>
-    <w:lsdException w:name="Grid Table 5 Dark Accent 1" w:uiPriority="50"/>
-    <w:lsdException w:name="Grid Table 6 Colorful Accent 1" w:uiPriority="51"/>
-    <w:lsdException w:name="Grid Table 7 Colorful Accent 1" w:uiPriority="52"/>
-    <w:lsdException w:name="Grid Table 1 Light Accent 2" w:uiPriority="46"/>
-    <w:lsdException w:name="Grid Table 2 Accent 2" w:uiPriority="47"/>
-    <w:lsdException w:name="Grid Table 3 Accent 2" w:uiPriority="48"/>
-    <w:lsdException w:name="Grid Table 4 Accent 2" w:uiPriority="49"/>
-    <w:lsdException w:name="Grid Table 5 Dark Accent 2" w:uiPriority="50"/>
-    <w:lsdException w:name="Grid Table 6 Colorful Accent 2" w:uiPriority="51"/>
-    <w:lsdException w:name="Grid Table 7 Colorful Accent 2" w:uiPriority="52"/>
-    <w:lsdException w:name="Grid Table 1 Light Accent 3" w:uiPriority="46"/>
-    <w:lsdException w:name="Grid Table 2 Accent 3" w:uiPriority="47"/>
-    <w:lsdException w:name="Grid Table 3 Accent 3" w:uiPriority="48"/>
-    <w:lsdException w:name="Grid Table 4 Accent 3" w:uiPriority="49"/>
-    <w:lsdException w:name="Grid Table 5 Dark Accent 3" w:uiPriority="50"/>
-    <w:lsdException w:name="Grid Table 6 Colorful Accent 3" w:uiPriority="51"/>
-    <w:lsdException w:name="Grid Table 7 Colorful Accent 3" w:uiPriority="52"/>
-    <w:lsdException w:name="Grid Table 1 Light Accent 4" w:uiPriority="46"/>
-    <w:lsdException w:name="Grid Table 2 Accent 4" w:uiPriority="47"/>
-    <w:lsdException w:name="Grid Table 3 Accent 4" w:uiPriority="48"/>
-    <w:lsdException w:name="Grid Table 4 Accent 4" w:uiPriority="49"/>
-    <w:lsdException w:name="Grid Table 5 Dark Accent 4" w:uiPriority="50"/>
-    <w:lsdException w:name="Grid Table 6 Colorful Accent 4" w:uiPriority="51"/>
-    <w:lsdException w:name="Grid Table 7 Colorful Accent 4" w:uiPriority="52"/>
-    <w:lsdException w:name="Grid Table 1 Light Accent 5" w:uiPriority="46"/>
-    <w:lsdException w:name="Grid Table 2 Accent 5" w:uiPriority="47"/>
-    <w:lsdException w:name="Grid Table 3 Accent 5" w:uiPriority="48"/>
-    <w:lsdException w:name="Grid Table 4 Accent 5" w:uiPriority="49"/>
-    <w:lsdException w:name="Grid Table 5 Dark Accent 5" w:uiPriority="50"/>
-    <w:lsdException w:name="Grid Table 6 Colorful Accent 5" w:uiPriority="51"/>
-    <w:lsdException w:name="Grid Table 7 Colorful Accent 5" w:uiPriority="52"/>
-    <w:lsdException w:name="Grid Table 1 Light Accent 6" w:uiPriority="46"/>
-    <w:lsdException w:name="Grid Table 2 Accent 6" w:uiPriority="47"/>
-    <w:lsdException w:name="Grid Table 3 Accent 6" w:uiPriority="48"/>
-    <w:lsdException w:name="Grid Table 4 Accent 6" w:uiPriority="49"/>
-    <w:lsdException w:name="Grid Table 5 Dark Accent 6" w:uiPriority="50"/>
-    <w:lsdException w:name="Grid Table 6 Colorful Accent 6" w:uiPriority="51"/>
-    <w:lsdException w:name="Grid Table 7 Colorful Accent 6" w:uiPriority="52"/>
-    <w:lsdException w:name="List Table 1 Light" w:uiPriority="46"/>
-    <w:lsdException w:name="List Table 2" w:uiPriority="47"/>
-    <w:lsdException w:name="List Table 3" w:uiPriority="48"/>
-    <w:lsdException w:name="List Table 4" w:uiPriority="49"/>
-    <w:lsdException w:name="List Table 5 Dark" w:uiPriority="50"/>
-    <w:lsdException w:name="List Table 6 Colorful" w:uiPriority="51"/>
-    <w:lsdException w:name="List Table 7 Colorful" w:uiPriority="52"/>
-    <w:lsdException w:name="List Table 1 Light Accent 1" w:uiPriority="46"/>
-    <w:lsdException w:name="List Table 2 Accent 1" w:uiPriority="47"/>
-    <w:lsdException w:name="List Table 3 Accent 1" w:uiPriority="48"/>
-    <w:lsdException w:name="List Table 4 Accent 1" w:uiPriority="49"/>
-    <w:lsdException w:name="List Table 5 Dark Accent 1" w:uiPriority="50"/>
-    <w:lsdException w:name="List Table 6 Colorful Accent 1" w:uiPriority="51"/>
-    <w:lsdException w:name="List Table 7 Colorful Accent 1" w:uiPriority="52"/>
-    <w:lsdException w:name="List Table 1 Light Accent 2" w:uiPriority="46"/>
-    <w:lsdException w:name="List Table 2 Accent 2" w:uiPriority="47"/>
-    <w:lsdException w:name="List Table 3 Accent 2" w:uiPriority="48"/>
-    <w:lsdException w:name="List Table 4 Accent 2" w:uiPriority="49"/>
-    <w:lsdException w:name="List Table 5 Dark Accent 2" w:uiPriority="50"/>
-    <w:lsdException w:name="List Table 6 Colorful Accent 2" w:uiPriority="51"/>
-    <w:lsdException w:name="List Table 7 Colorful Accent 2" w:uiPriority="52"/>
-    <w:lsdException w:name="List Table 1 Light Accent 3" w:uiPriority="46"/>
-    <w:lsdException w:name="List Table 2 Accent 3" w:uiPriority="47"/>
-    <w:lsdException w:name="List Table 3 Accent 3" w:uiPriority="48"/>
-    <w:lsdException w:name="List Table 4 Accent 3" w:uiPriority="49"/>
-    <w:lsdException w:name="List Table 5 Dark Accent 3" w:uiPriority="50"/>
-    <w:lsdException w:name="List Table 6 Colorful Accent 3" w:uiPriority="51"/>
-    <w:lsdException w:name="List Table 7 Colorful Accent 3" w:uiPriority="52"/>
-    <w:lsdException w:name="List Table 1 Light Accent 4" w:uiPriority="46"/>
-    <w:lsdException w:name="List Table 2 Accent 4" w:uiPriority="47"/>
-    <w:lsdException w:name="List Table 3 Accent 4" w:uiPriority="48"/>
-    <w:lsdException w:name="List Table 4 Accent 4" w:uiPriority="49"/>
-    <w:lsdException w:name="List Table 5 Dark Accent 4" w:uiPriority="50"/>
-    <w:lsdException w:name="List Table 6 Colorful Accent 4" w:uiPriority="51"/>
-    <w:lsdException w:name="List Table 7 Colorful Accent 4" w:uiPriority="52"/>
-    <w:lsdException w:name="List Table 1 Light Accent 5" w:uiPriority="46"/>
-    <w:lsdException w:name="List Table 2 Accent 5" w:uiPriority="47"/>
-    <w:lsdException w:name="List Table 3 Accent 5" w:uiPriority="48"/>
-    <w:lsdException w:name="List Table 4 Accent 5" w:uiPriority="49"/>
-    <w:lsdException w:name="List Table 5 Dark Accent 5" w:uiPriority="50"/>
-    <w:lsdException w:name="List Table 6 Colorful Accent 5" w:uiPriority="51"/>
-    <w:lsdException w:name="List Table 7 Colorful Accent 5" w:uiPriority="52"/>
-    <w:lsdException w:name="List Table 1 Light Accent 6" w:uiPriority="46"/>
-    <w:lsdException w:name="List Table 2 Accent 6" w:uiPriority="47"/>
-    <w:lsdException w:name="List Table 3 Accent 6" w:uiPriority="48"/>
-    <w:lsdException w:name="List Table 4 Accent 6" w:uiPriority="49"/>
-    <w:lsdException w:name="List Table 5 Dark Accent 6" w:uiPriority="50"/>
-    <w:lsdException w:name="List Table 6 Colorful Accent 6" w:uiPriority="51"/>
-    <w:lsdException w:name="List Table 7 Colorful Accent 6" w:uiPriority="52"/>
-    <w:lsdException w:name="Mention" w:semiHidden="1" w:unhideWhenUsed="1"/>
-    <w:lsdException w:name="Smart Hyperlink" w:semiHidden="1" w:unhideWhenUsed="1"/>
-    <w:lsdException w:name="Hashtag" w:semiHidden="1" w:unhideWhenUsed="1"/>
-    <w:lsdException w:name="Unresolved Mention" w:semiHidden="1" w:unhideWhenUsed="1"/>
-    <w:lsdException w:name="Smart Link" w:semiHidden="1" w:unhideWhenUsed="1"/>
+  <w:latentStyles w:defLockedState="0" w:defUIPriority="99" w:defSemiHidden="1" w:defUnhideWhenUsed="1" w:defQFormat="0" w:count="267">
+    <w:lsdException w:name="Normal" w:semiHidden="0" w:uiPriority="0" w:unhideWhenUsed="0" w:qFormat="1"/>
+    <w:lsdException w:name="heading 1" w:semiHidden="0" w:uiPriority="9" w:unhideWhenUsed="0" w:qFormat="1"/>
+    <w:lsdException w:name="heading 2" w:uiPriority="9" w:qFormat="1"/>
+    <w:lsdException w:name="heading 3" w:uiPriority="9" w:qFormat="1"/>
+    <w:lsdException w:name="heading 4" w:uiPriority="9" w:qFormat="1"/>
+    <w:lsdException w:name="heading 5" w:uiPriority="9" w:qFormat="1"/>
+    <w:lsdException w:name="heading 6" w:uiPriority="9" w:qFormat="1"/>
+    <w:lsdException w:name="heading 7" w:uiPriority="9" w:qFormat="1"/>
+    <w:lsdException w:name="heading 8" w:uiPriority="9" w:qFormat="1"/>
+    <w:lsdException w:name="heading 9" w:uiPriority="9" w:qFormat="1"/>
+    <w:lsdException w:name="toc 1" w:uiPriority="39"/>
+    <w:lsdException w:name="toc 2" w:uiPriority="39"/>
+    <w:lsdException w:name="toc 3" w:uiPriority="39"/>
+    <w:lsdException w:name="toc 4" w:uiPriority="39"/>
+    <w:lsdException w:name="toc 5" w:uiPriority="39"/>
+    <w:lsdException w:name="toc 6" w:uiPriority="39"/>
+    <w:lsdException w:name="toc 7" w:uiPriority="39"/>
+    <w:lsdException w:name="toc 8" w:uiPriority="39"/>
+    <w:lsdException w:name="toc 9" w:uiPriority="39"/>
+    <w:lsdException w:name="caption" w:uiPriority="35" w:qFormat="1"/>
+    <w:lsdException w:name="Title" w:semiHidden="0" w:uiPriority="10" w:unhideWhenUsed="0" w:qFormat="1"/>
+    <w:lsdException w:name="Default Paragraph Font" w:uiPriority="1"/>
+    <w:lsdException w:name="Subtitle" w:semiHidden="0" w:uiPriority="11" w:unhideWhenUsed="0" w:qFormat="1"/>
+    <w:lsdException w:name="Strong" w:semiHidden="0" w:uiPriority="22" w:unhideWhenUsed="0" w:qFormat="1"/>
+    <w:lsdException w:name="Emphasis" w:semiHidden="0" w:uiPriority="20" w:unhideWhenUsed="0" w:qFormat="1"/>
+    <w:lsdException w:name="Table Grid" w:semiHidden="0" w:uiPriority="39" w:unhideWhenUsed="0"/>
+    <w:lsdException w:name="Placeholder Text" w:unhideWhenUsed="0"/>
+    <w:lsdException w:name="No Spacing" w:semiHidden="0" w:uiPriority="1" w:unhideWhenUsed="0" w:qFormat="1"/>
+    <w:lsdException w:name="Light Shading" w:semiHidden="0" w:uiPriority="60" w:unhideWhenUsed="0"/>
+    <w:lsdException w:name="Light List" w:semiHidden="0" w:uiPriority="61" w:unhideWhenUsed="0"/>
+    <w:lsdException w:name="Light Grid" w:semiHidden="0" w:uiPriority="62" w:unhideWhenUsed="0"/>
+    <w:lsdException w:name="Medium Shading 1" w:semiHidden="0" w:uiPriority="63" w:unhideWhenUsed="0"/>
+    <w:lsdException w:name="Medium Shading 2" w:semiHidden="0" w:uiPriority="64" w:unhideWhenUsed="0"/>
+    <w:lsdException w:name="Medium List 1" w:semiHidden="0" w:uiPriority="65" w:unhideWhenUsed="0"/>
+    <w:lsdException w:name="Medium List 2" w:semiHidden="0" w:uiPriority="66" w:unhideWhenUsed="0"/>
+    <w:lsdException w:name="Medium Grid 1" w:semiHidden="0" w:uiPriority="67" w:unhideWhenUsed="0"/>
+    <w:lsdException w:name="Medium Grid 2" w:semiHidden="0" w:uiPriority="68" w:unhideWhenUsed="0"/>
+    <w:lsdException w:name="Medium Grid 3" w:semiHidden="0" w:uiPriority="69" w:unhideWhenUsed="0"/>
+    <w:lsdException w:name="Dark List" w:semiHidden="0" w:uiPriority="70" w:unhideWhenUsed="0"/>
+    <w:lsdException w:name="Colorful Shading" w:semiHidden="0" w:uiPriority="71" w:unhideWhenUsed="0"/>
+    <w:lsdException w:name="Colorful List" w:semiHidden="0" w:uiPriority="72" w:unhideWhenUsed="0"/>
+    <w:lsdException w:name="Colorful Grid" w:semiHidden="0" w:uiPriority="73" w:unhideWhenUsed="0"/>
+    <w:lsdException w:name="Light Shading Accent 1" w:semiHidden="0" w:uiPriority="60" w:unhideWhenUsed="0"/>
+    <w:lsdException w:name="Light List Accent 1" w:semiHidden="0" w:uiPriority="61" w:unhideWhenUsed="0"/>
+    <w:lsdException w:name="Light Grid Accent 1" w:semiHidden="0" w:uiPriority="62" w:unhideWhenUsed="0"/>
+    <w:lsdException w:name="Medium Shading 1 Accent 1" w:semiHidden="0" w:uiPriority="63" w:unhideWhenUsed="0"/>
+    <w:lsdException w:name="Medium Shading 2 Accent 1" w:semiHidden="0" w:uiPriority="64" w:unhideWhenUsed="0"/>
+    <w:lsdException w:name="Medium List 1 Accent 1" w:semiHidden="0" w:uiPriority="65" w:unhideWhenUsed="0"/>
+    <w:lsdException w:name="Revision" w:unhideWhenUsed="0"/>
+    <w:lsdException w:name="List Paragraph" w:semiHidden="0" w:uiPriority="34" w:unhideWhenUsed="0" w:qFormat="1"/>
+    <w:lsdException w:name="Quote" w:semiHidden="0" w:uiPriority="29" w:unhideWhenUsed="0" w:qFormat="1"/>
+    <w:lsdException w:name="Intense Quote" w:semiHidden="0" w:uiPriority="30" w:unhideWhenUsed="0" w:qFormat="1"/>
+    <w:lsdException w:name="Medium List 2 Accent 1" w:semiHidden="0" w:uiPriority="66" w:unhideWhenUsed="0"/>
+    <w:lsdException w:name="Medium Grid 1 Accent 1" w:semiHidden="0" w:uiPriority="67" w:unhideWhenUsed="0"/>
+    <w:lsdException w:name="Medium Grid 2 Accent 1" w:semiHidden="0" w:uiPriority="68" w:unhideWhenUsed="0"/>
+    <w:lsdException w:name="Medium Grid 3 Accent 1" w:semiHidden="0" w:uiPriority="69" w:unhideWhenUsed="0"/>
+    <w:lsdException w:name="Dark List Accent 1" w:semiHidden="0" w:uiPriority="70" w:unhideWhenUsed="0"/>
+    <w:lsdException w:name="Colorful Shading Accent 1" w:semiHidden="0" w:uiPriority="71" w:unhideWhenUsed="0"/>
+    <w:lsdException w:name="Colorful List Accent 1" w:semiHidden="0" w:uiPriority="72" w:unhideWhenUsed="0"/>
+    <w:lsdException w:name="Colorful Grid Accent 1" w:semiHidden="0" w:uiPriority="73" w:unhideWhenUsed="0"/>
+    <w:lsdException w:name="Light Shading Accent 2" w:semiHidden="0" w:uiPriority="60" w:unhideWhenUsed="0"/>
+    <w:lsdException w:name="Light List Accent 2" w:semiHidden="0" w:uiPriority="61" w:unhideWhenUsed="0"/>
+    <w:lsdException w:name="Light Grid Accent 2" w:semiHidden="0" w:uiPriority="62" w:unhideWhenUsed="0"/>
+    <w:lsdException w:name="Medium Shading 1 Accent 2" w:semiHidden="0" w:uiPriority="63" w:unhideWhenUsed="0"/>
+    <w:lsdException w:name="Medium Shading 2 Accent 2" w:semiHidden="0" w:uiPriority="64" w:unhideWhenUsed="0"/>
+    <w:lsdException w:name="Medium List 1 Accent 2" w:semiHidden="0" w:uiPriority="65" w:unhideWhenUsed="0"/>
+    <w:lsdException w:name="Medium List 2 Accent 2" w:semiHidden="0" w:uiPriority="66" w:unhideWhenUsed="0"/>
+    <w:lsdException w:name="Medium Grid 1 Accent 2" w:semiHidden="0" w:uiPriority="67" w:unhideWhenUsed="0"/>
+    <w:lsdException w:name="Medium Grid 2 Accent 2" w:semiHidden="0" w:uiPriority="68" w:unhideWhenUsed="0"/>
+    <w:lsdException w:name="Medium Grid 3 Accent 2" w:semiHidden="0" w:uiPriority="69" w:unhideWhenUsed="0"/>
+    <w:lsdException w:name="Dark List Accent 2" w:semiHidden="0" w:uiPriority="70" w:unhideWhenUsed="0"/>
+    <w:lsdException w:name="Colorful Shading Accent 2" w:semiHidden="0" w:uiPriority="71" w:unhideWhenUsed="0"/>
+    <w:lsdException w:name="Colorful List Accent 2" w:semiHidden="0" w:uiPriority="72" w:unhideWhenUsed="0"/>
+    <w:lsdException w:name="Colorful Grid Accent 2" w:semiHidden="0" w:uiPriority="73" w:unhideWhenUsed="0"/>
+    <w:lsdException w:name="Light Shading Accent 3" w:semiHidden="0" w:uiPriority="60" w:unhideWhenUsed="0"/>
+    <w:lsdException w:name="Light List Accent 3" w:semiHidden="0" w:uiPriority="61" w:unhideWhenUsed="0"/>
+    <w:lsdException w:name="Light Grid Accent 3" w:semiHidden="0" w:uiPriority="62" w:unhideWhenUsed="0"/>
+    <w:lsdException w:name="Medium Shading 1 Accent 3" w:semiHidden="0" w:uiPriority="63" w:unhideWhenUsed="0"/>
+    <w:lsdException w:name="Medium Shading 2 Accent 3" w:semiHidden="0" w:uiPriority="64" w:unhideWhenUsed="0"/>
+    <w:lsdException w:name="Medium List 1 Accent 3" w:semiHidden="0" w:uiPriority="65" w:unhideWhenUsed="0"/>
+    <w:lsdException w:name="Medium List 2 Accent 3" w:semiHidden="0" w:uiPriority="66" w:unhideWhenUsed="0"/>
+    <w:lsdException w:name="Medium Grid 1 Accent 3" w:semiHidden="0" w:uiPriority="67" w:unhideWhenUsed="0"/>
+    <w:lsdException w:name="Medium Grid 2 Accent 3" w:semiHidden="0" w:uiPriority="68" w:unhideWhenUsed="0"/>
+    <w:lsdException w:name="Medium Grid 3 Accent 3" w:semiHidden="0" w:uiPriority="69" w:unhideWhenUsed="0"/>
+    <w:lsdException w:name="Dark List Accent 3" w:semiHidden="0" w:uiPriority="70" w:unhideWhenUsed="0"/>
+    <w:lsdException w:name="Colorful Shading Accent 3" w:semiHidden="0" w:uiPriority="71" w:unhideWhenUsed="0"/>
+    <w:lsdException w:name="Colorful List Accent 3" w:semiHidden="0" w:uiPriority="72" w:unhideWhenUsed="0"/>
+    <w:lsdException w:name="Colorful Grid Accent 3" w:semiHidden="0" w:uiPriority="73" w:unhideWhenUsed="0"/>
+    <w:lsdException w:name="Light Shading Accent 4" w:semiHidden="0" w:uiPriority="60" w:unhideWhenUsed="0"/>
+    <w:lsdException w:name="Light List Accent 4" w:semiHidden="0" w:uiPriority="61" w:unhideWhenUsed="0"/>
+    <w:lsdException w:name="Light Grid Accent 4" w:semiHidden="0" w:uiPriority="62" w:unhideWhenUsed="0"/>
+    <w:lsdException w:name="Medium Shading 1 Accent 4" w:semiHidden="0" w:uiPriority="63" w:unhideWhenUsed="0"/>
+    <w:lsdException w:name="Medium Shading 2 Accent 4" w:semiHidden="0" w:uiPriority="64" w:unhideWhenUsed="0"/>
+    <w:lsdException w:name="Medium List 1 Accent 4" w:semiHidden="0" w:uiPriority="65" w:unhideWhenUsed="0"/>
+    <w:lsdException w:name="Medium List 2 Accent 4" w:semiHidden="0" w:uiPriority="66" w:unhideWhenUsed="0"/>
+    <w:lsdException w:name="Medium Grid 1 Accent 4" w:semiHidden="0" w:uiPriority="67" w:unhideWhenUsed="0"/>
+    <w:lsdException w:name="Medium Grid 2 Accent 4" w:semiHidden="0" w:uiPriority="68" w:unhideWhenUsed="0"/>
+    <w:lsdException w:name="Medium Grid 3 Accent 4" w:semiHidden="0" w:uiPriority="69" w:unhideWhenUsed="0"/>
+    <w:lsdException w:name="Dark List Accent 4" w:semiHidden="0" w:uiPriority="70" w:unhideWhenUsed="0"/>
+    <w:lsdException w:name="Colorful Shading Accent 4" w:semiHidden="0" w:uiPriority="71" w:unhideWhenUsed="0"/>
+    <w:lsdException w:name="Colorful List Accent 4" w:semiHidden="0" w:uiPriority="72" w:unhideWhenUsed="0"/>
+    <w:lsdException w:name="Colorful Grid Accent 4" w:semiHidden="0" w:uiPriority="73" w:unhideWhenUsed="0"/>
+    <w:lsdException w:name="Light Shading Accent 5" w:semiHidden="0" w:uiPriority="60" w:unhideWhenUsed="0"/>
+    <w:lsdException w:name="Light List Accent 5" w:semiHidden="0" w:uiPriority="61" w:unhideWhenUsed="0"/>
+    <w:lsdException w:name="Light Grid Accent 5" w:semiHidden="0" w:uiPriority="62" w:unhideWhenUsed="0"/>
+    <w:lsdException w:name="Medium Shading 1 Accent 5" w:semiHidden="0" w:uiPriority="63" w:unhideWhenUsed="0"/>
+    <w:lsdException w:name="Medium Shading 2 Accent 5" w:semiHidden="0" w:uiPriority="64" w:unhideWhenUsed="0"/>
+    <w:lsdException w:name="Medium List 1 Accent 5" w:semiHidden="0" w:uiPriority="65" w:unhideWhenUsed="0"/>
+    <w:lsdException w:name="Medium List 2 Accent 5" w:semiHidden="0" w:uiPriority="66" w:unhideWhenUsed="0"/>
+    <w:lsdException w:name="Medium Grid 1 Accent 5" w:semiHidden="0" w:uiPriority="67" w:unhideWhenUsed="0"/>
+    <w:lsdException w:name="Medium Grid 2 Accent 5" w:semiHidden="0" w:uiPriority="68" w:unhideWhenUsed="0"/>
+    <w:lsdException w:name="Medium Grid 3 Accent 5" w:semiHidden="0" w:uiPriority="69" w:unhideWhenUsed="0"/>
+    <w:lsdException w:name="Dark List Accent 5" w:semiHidden="0" w:uiPriority="70" w:unhideWhenUsed="0"/>
+    <w:lsdException w:name="Colorful Shading Accent 5" w:semiHidden="0" w:uiPriority="71" w:unhideWhenUsed="0"/>
+    <w:lsdException w:name="Colorful List Accent 5" w:semiHidden="0" w:uiPriority="72" w:unhideWhenUsed="0"/>
+    <w:lsdException w:name="Colorful Grid Accent 5" w:semiHidden="0" w:uiPriority="73" w:unhideWhenUsed="0"/>
+    <w:lsdException w:name="Light Shading Accent 6" w:semiHidden="0" w:uiPriority="60" w:unhideWhenUsed="0"/>
+    <w:lsdException w:name="Light List Accent 6" w:semiHidden="0" w:uiPriority="61" w:unhideWhenUsed="0"/>
+    <w:lsdException w:name="Light Grid Accent 6" w:semiHidden="0" w:uiPriority="62" w:unhideWhenUsed="0"/>
+    <w:lsdException w:name="Medium Shading 1 Accent 6" w:semiHidden="0" w:uiPriority="63" w:unhideWhenUsed="0"/>
+    <w:lsdException w:name="Medium Shading 2 Accent 6" w:semiHidden="0" w:uiPriority="64" w:unhideWhenUsed="0"/>
+    <w:lsdException w:name="Medium List 1 Accent 6" w:semiHidden="0" w:uiPriority="65" w:unhideWhenUsed="0"/>
+    <w:lsdException w:name="Medium List 2 Accent 6" w:semiHidden="0" w:uiPriority="66" w:unhideWhenUsed="0"/>
+    <w:lsdException w:name="Medium Grid 1 Accent 6" w:semiHidden="0" w:uiPriority="67" w:unhideWhenUsed="0"/>
+    <w:lsdException w:name="Medium Grid 2 Accent 6" w:semiHidden="0" w:uiPriority="68" w:unhideWhenUsed="0"/>
+    <w:lsdException w:name="Medium Grid 3 Accent 6" w:semiHidden="0" w:uiPriority="69" w:unhideWhenUsed="0"/>
+    <w:lsdException w:name="Dark List Accent 6" w:semiHidden="0" w:uiPriority="70" w:unhideWhenUsed="0"/>
+    <w:lsdException w:name="Colorful Shading Accent 6" w:semiHidden="0" w:uiPriority="71" w:unhideWhenUsed="0"/>
+    <w:lsdException w:name="Colorful List Accent 6" w:semiHidden="0" w:uiPriority="72" w:unhideWhenUsed="0"/>
+    <w:lsdException w:name="Colorful Grid Accent 6" w:semiHidden="0" w:uiPriority="73" w:unhideWhenUsed="0"/>
+    <w:lsdException w:name="Subtle Emphasis" w:semiHidden="0" w:uiPriority="19" w:unhideWhenUsed="0" w:qFormat="1"/>
+    <w:lsdException w:name="Intense Emphasis" w:semiHidden="0" w:uiPriority="21" w:unhideWhenUsed="0" w:qFormat="1"/>
+    <w:lsdException w:name="Subtle Reference" w:semiHidden="0" w:uiPriority="31" w:unhideWhenUsed="0" w:qFormat="1"/>
+    <w:lsdException w:name="Intense Reference" w:semiHidden="0" w:uiPriority="32" w:unhideWhenUsed="0" w:qFormat="1"/>
+    <w:lsdException w:name="Book Title" w:semiHidden="0" w:uiPriority="33" w:unhideWhenUsed="0" w:qFormat="1"/>
+    <w:lsdException w:name="Bibliography" w:uiPriority="37"/>
+    <w:lsdException w:name="TOC Heading" w:uiPriority="39" w:qFormat="1"/>
   </w:latentStyles>
   <w:style w:type="paragraph" w:default="1" w:styleId="Normal">
     <w:name w:val="Normal"/>
@@ -3414,6 +3290,338 @@
       <w:rFonts w:ascii="Times New Roman" w:eastAsia="Times New Roman" w:hAnsi="Times New Roman" w:cs="Times New Roman"/>
       <w:color w:val="auto"/>
       <w:szCs w:val="24"/>
+    </w:rPr>
+  </w:style>
+  <w:style w:type="paragraph" w:styleId="Textodeglobo">
+    <w:name w:val="Balloon Text"/>
+    <w:basedOn w:val="Normal"/>
+    <w:link w:val="TextodegloboCar"/>
+    <w:uiPriority w:val="99"/>
+    <w:semiHidden/>
+    <w:unhideWhenUsed/>
+    <w:rsid w:val="0033132B"/>
+    <w:pPr>
+      <w:spacing w:after="0" w:line="240" w:lineRule="auto"/>
+    </w:pPr>
+    <w:rPr>
+      <w:rFonts w:ascii="Tahoma" w:hAnsi="Tahoma" w:cs="Tahoma"/>
+      <w:sz w:val="16"/>
+      <w:szCs w:val="16"/>
+    </w:rPr>
+  </w:style>
+  <w:style w:type="character" w:customStyle="1" w:styleId="TextodegloboCar">
+    <w:name w:val="Texto de globo Car"/>
+    <w:basedOn w:val="Fuentedeprrafopredeter"/>
+    <w:link w:val="Textodeglobo"/>
+    <w:uiPriority w:val="99"/>
+    <w:semiHidden/>
+    <w:rsid w:val="0033132B"/>
+    <w:rPr>
+      <w:rFonts w:ascii="Tahoma" w:eastAsia="Arial" w:hAnsi="Tahoma" w:cs="Tahoma"/>
+      <w:color w:val="000000"/>
+      <w:sz w:val="16"/>
+      <w:szCs w:val="16"/>
+    </w:rPr>
+  </w:style>
+  <w:style w:type="character" w:styleId="Hipervnculo">
+    <w:name w:val="Hyperlink"/>
+    <w:basedOn w:val="Fuentedeprrafopredeter"/>
+    <w:uiPriority w:val="99"/>
+    <w:unhideWhenUsed/>
+    <w:rsid w:val="0033132B"/>
+    <w:rPr>
+      <w:color w:val="0563C1" w:themeColor="hyperlink"/>
+      <w:u w:val="single"/>
+    </w:rPr>
+  </w:style>
+</w:styles>
+</file>
+
+<file path=word/stylesWithEffects.xml><?xml version="1.0" encoding="utf-8"?>
+<w:styles xmlns:wpc="http://schemas.microsoft.com/office/word/2010/wordprocessingCanvas" xmlns:mc="http://schemas.openxmlformats.org/markup-compatibility/2006" xmlns:o="urn:schemas-microsoft-com:office:office" xmlns:r="http://schemas.openxmlformats.org/officeDocument/2006/relationships" xmlns:m="http://schemas.openxmlformats.org/officeDocument/2006/math" xmlns:v="urn:schemas-microsoft-com:vml" xmlns:wp14="http://schemas.microsoft.com/office/word/2010/wordprocessingDrawing" xmlns:wp="http://schemas.openxmlformats.org/drawingml/2006/wordprocessingDrawing" xmlns:w10="urn:schemas-microsoft-com:office:word" xmlns:w="http://schemas.openxmlformats.org/wordprocessingml/2006/main" xmlns:w14="http://schemas.microsoft.com/office/word/2010/wordml" xmlns:wpg="http://schemas.microsoft.com/office/word/2010/wordprocessingGroup" xmlns:wpi="http://schemas.microsoft.com/office/word/2010/wordprocessingInk" xmlns:wne="http://schemas.microsoft.com/office/word/2006/wordml" xmlns:wps="http://schemas.microsoft.com/office/word/2010/wordprocessingShape" mc:Ignorable="w14 wp14">
+  <w:docDefaults>
+    <w:rPrDefault>
+      <w:rPr>
+        <w:rFonts w:asciiTheme="minorHAnsi" w:eastAsiaTheme="minorEastAsia" w:hAnsiTheme="minorHAnsi" w:cstheme="minorBidi"/>
+        <w:sz w:val="22"/>
+        <w:szCs w:val="22"/>
+        <w:lang w:val="es-EC" w:eastAsia="es-EC" w:bidi="ar-SA"/>
+      </w:rPr>
+    </w:rPrDefault>
+    <w:pPrDefault>
+      <w:pPr>
+        <w:spacing w:after="160" w:line="259" w:lineRule="auto"/>
+      </w:pPr>
+    </w:pPrDefault>
+  </w:docDefaults>
+  <w:latentStyles w:defLockedState="0" w:defUIPriority="99" w:defSemiHidden="1" w:defUnhideWhenUsed="1" w:defQFormat="0" w:count="267">
+    <w:lsdException w:name="Normal" w:semiHidden="0" w:uiPriority="0" w:unhideWhenUsed="0" w:qFormat="1"/>
+    <w:lsdException w:name="heading 1" w:semiHidden="0" w:uiPriority="9" w:unhideWhenUsed="0" w:qFormat="1"/>
+    <w:lsdException w:name="heading 2" w:uiPriority="9" w:qFormat="1"/>
+    <w:lsdException w:name="heading 3" w:uiPriority="9" w:qFormat="1"/>
+    <w:lsdException w:name="heading 4" w:uiPriority="9" w:qFormat="1"/>
+    <w:lsdException w:name="heading 5" w:uiPriority="9" w:qFormat="1"/>
+    <w:lsdException w:name="heading 6" w:uiPriority="9" w:qFormat="1"/>
+    <w:lsdException w:name="heading 7" w:uiPriority="9" w:qFormat="1"/>
+    <w:lsdException w:name="heading 8" w:uiPriority="9" w:qFormat="1"/>
+    <w:lsdException w:name="heading 9" w:uiPriority="9" w:qFormat="1"/>
+    <w:lsdException w:name="toc 1" w:uiPriority="39"/>
+    <w:lsdException w:name="toc 2" w:uiPriority="39"/>
+    <w:lsdException w:name="toc 3" w:uiPriority="39"/>
+    <w:lsdException w:name="toc 4" w:uiPriority="39"/>
+    <w:lsdException w:name="toc 5" w:uiPriority="39"/>
+    <w:lsdException w:name="toc 6" w:uiPriority="39"/>
+    <w:lsdException w:name="toc 7" w:uiPriority="39"/>
+    <w:lsdException w:name="toc 8" w:uiPriority="39"/>
+    <w:lsdException w:name="toc 9" w:uiPriority="39"/>
+    <w:lsdException w:name="caption" w:uiPriority="35" w:qFormat="1"/>
+    <w:lsdException w:name="Title" w:semiHidden="0" w:uiPriority="10" w:unhideWhenUsed="0" w:qFormat="1"/>
+    <w:lsdException w:name="Default Paragraph Font" w:uiPriority="1"/>
+    <w:lsdException w:name="Subtitle" w:semiHidden="0" w:uiPriority="11" w:unhideWhenUsed="0" w:qFormat="1"/>
+    <w:lsdException w:name="Strong" w:semiHidden="0" w:uiPriority="22" w:unhideWhenUsed="0" w:qFormat="1"/>
+    <w:lsdException w:name="Emphasis" w:semiHidden="0" w:uiPriority="20" w:unhideWhenUsed="0" w:qFormat="1"/>
+    <w:lsdException w:name="Table Grid" w:semiHidden="0" w:uiPriority="39" w:unhideWhenUsed="0"/>
+    <w:lsdException w:name="Placeholder Text" w:unhideWhenUsed="0"/>
+    <w:lsdException w:name="No Spacing" w:semiHidden="0" w:uiPriority="1" w:unhideWhenUsed="0" w:qFormat="1"/>
+    <w:lsdException w:name="Light Shading" w:semiHidden="0" w:uiPriority="60" w:unhideWhenUsed="0"/>
+    <w:lsdException w:name="Light List" w:semiHidden="0" w:uiPriority="61" w:unhideWhenUsed="0"/>
+    <w:lsdException w:name="Light Grid" w:semiHidden="0" w:uiPriority="62" w:unhideWhenUsed="0"/>
+    <w:lsdException w:name="Medium Shading 1" w:semiHidden="0" w:uiPriority="63" w:unhideWhenUsed="0"/>
+    <w:lsdException w:name="Medium Shading 2" w:semiHidden="0" w:uiPriority="64" w:unhideWhenUsed="0"/>
+    <w:lsdException w:name="Medium List 1" w:semiHidden="0" w:uiPriority="65" w:unhideWhenUsed="0"/>
+    <w:lsdException w:name="Medium List 2" w:semiHidden="0" w:uiPriority="66" w:unhideWhenUsed="0"/>
+    <w:lsdException w:name="Medium Grid 1" w:semiHidden="0" w:uiPriority="67" w:unhideWhenUsed="0"/>
+    <w:lsdException w:name="Medium Grid 2" w:semiHidden="0" w:uiPriority="68" w:unhideWhenUsed="0"/>
+    <w:lsdException w:name="Medium Grid 3" w:semiHidden="0" w:uiPriority="69" w:unhideWhenUsed="0"/>
+    <w:lsdException w:name="Dark List" w:semiHidden="0" w:uiPriority="70" w:unhideWhenUsed="0"/>
+    <w:lsdException w:name="Colorful Shading" w:semiHidden="0" w:uiPriority="71" w:unhideWhenUsed="0"/>
+    <w:lsdException w:name="Colorful List" w:semiHidden="0" w:uiPriority="72" w:unhideWhenUsed="0"/>
+    <w:lsdException w:name="Colorful Grid" w:semiHidden="0" w:uiPriority="73" w:unhideWhenUsed="0"/>
+    <w:lsdException w:name="Light Shading Accent 1" w:semiHidden="0" w:uiPriority="60" w:unhideWhenUsed="0"/>
+    <w:lsdException w:name="Light List Accent 1" w:semiHidden="0" w:uiPriority="61" w:unhideWhenUsed="0"/>
+    <w:lsdException w:name="Light Grid Accent 1" w:semiHidden="0" w:uiPriority="62" w:unhideWhenUsed="0"/>
+    <w:lsdException w:name="Medium Shading 1 Accent 1" w:semiHidden="0" w:uiPriority="63" w:unhideWhenUsed="0"/>
+    <w:lsdException w:name="Medium Shading 2 Accent 1" w:semiHidden="0" w:uiPriority="64" w:unhideWhenUsed="0"/>
+    <w:lsdException w:name="Medium List 1 Accent 1" w:semiHidden="0" w:uiPriority="65" w:unhideWhenUsed="0"/>
+    <w:lsdException w:name="Revision" w:unhideWhenUsed="0"/>
+    <w:lsdException w:name="List Paragraph" w:semiHidden="0" w:uiPriority="34" w:unhideWhenUsed="0" w:qFormat="1"/>
+    <w:lsdException w:name="Quote" w:semiHidden="0" w:uiPriority="29" w:unhideWhenUsed="0" w:qFormat="1"/>
+    <w:lsdException w:name="Intense Quote" w:semiHidden="0" w:uiPriority="30" w:unhideWhenUsed="0" w:qFormat="1"/>
+    <w:lsdException w:name="Medium List 2 Accent 1" w:semiHidden="0" w:uiPriority="66" w:unhideWhenUsed="0"/>
+    <w:lsdException w:name="Medium Grid 1 Accent 1" w:semiHidden="0" w:uiPriority="67" w:unhideWhenUsed="0"/>
+    <w:lsdException w:name="Medium Grid 2 Accent 1" w:semiHidden="0" w:uiPriority="68" w:unhideWhenUsed="0"/>
+    <w:lsdException w:name="Medium Grid 3 Accent 1" w:semiHidden="0" w:uiPriority="69" w:unhideWhenUsed="0"/>
+    <w:lsdException w:name="Dark List Accent 1" w:semiHidden="0" w:uiPriority="70" w:unhideWhenUsed="0"/>
+    <w:lsdException w:name="Colorful Shading Accent 1" w:semiHidden="0" w:uiPriority="71" w:unhideWhenUsed="0"/>
+    <w:lsdException w:name="Colorful List Accent 1" w:semiHidden="0" w:uiPriority="72" w:unhideWhenUsed="0"/>
+    <w:lsdException w:name="Colorful Grid Accent 1" w:semiHidden="0" w:uiPriority="73" w:unhideWhenUsed="0"/>
+    <w:lsdException w:name="Light Shading Accent 2" w:semiHidden="0" w:uiPriority="60" w:unhideWhenUsed="0"/>
+    <w:lsdException w:name="Light List Accent 2" w:semiHidden="0" w:uiPriority="61" w:unhideWhenUsed="0"/>
+    <w:lsdException w:name="Light Grid Accent 2" w:semiHidden="0" w:uiPriority="62" w:unhideWhenUsed="0"/>
+    <w:lsdException w:name="Medium Shading 1 Accent 2" w:semiHidden="0" w:uiPriority="63" w:unhideWhenUsed="0"/>
+    <w:lsdException w:name="Medium Shading 2 Accent 2" w:semiHidden="0" w:uiPriority="64" w:unhideWhenUsed="0"/>
+    <w:lsdException w:name="Medium List 1 Accent 2" w:semiHidden="0" w:uiPriority="65" w:unhideWhenUsed="0"/>
+    <w:lsdException w:name="Medium List 2 Accent 2" w:semiHidden="0" w:uiPriority="66" w:unhideWhenUsed="0"/>
+    <w:lsdException w:name="Medium Grid 1 Accent 2" w:semiHidden="0" w:uiPriority="67" w:unhideWhenUsed="0"/>
+    <w:lsdException w:name="Medium Grid 2 Accent 2" w:semiHidden="0" w:uiPriority="68" w:unhideWhenUsed="0"/>
+    <w:lsdException w:name="Medium Grid 3 Accent 2" w:semiHidden="0" w:uiPriority="69" w:unhideWhenUsed="0"/>
+    <w:lsdException w:name="Dark List Accent 2" w:semiHidden="0" w:uiPriority="70" w:unhideWhenUsed="0"/>
+    <w:lsdException w:name="Colorful Shading Accent 2" w:semiHidden="0" w:uiPriority="71" w:unhideWhenUsed="0"/>
+    <w:lsdException w:name="Colorful List Accent 2" w:semiHidden="0" w:uiPriority="72" w:unhideWhenUsed="0"/>
+    <w:lsdException w:name="Colorful Grid Accent 2" w:semiHidden="0" w:uiPriority="73" w:unhideWhenUsed="0"/>
+    <w:lsdException w:name="Light Shading Accent 3" w:semiHidden="0" w:uiPriority="60" w:unhideWhenUsed="0"/>
+    <w:lsdException w:name="Light List Accent 3" w:semiHidden="0" w:uiPriority="61" w:unhideWhenUsed="0"/>
+    <w:lsdException w:name="Light Grid Accent 3" w:semiHidden="0" w:uiPriority="62" w:unhideWhenUsed="0"/>
+    <w:lsdException w:name="Medium Shading 1 Accent 3" w:semiHidden="0" w:uiPriority="63" w:unhideWhenUsed="0"/>
+    <w:lsdException w:name="Medium Shading 2 Accent 3" w:semiHidden="0" w:uiPriority="64" w:unhideWhenUsed="0"/>
+    <w:lsdException w:name="Medium List 1 Accent 3" w:semiHidden="0" w:uiPriority="65" w:unhideWhenUsed="0"/>
+    <w:lsdException w:name="Medium List 2 Accent 3" w:semiHidden="0" w:uiPriority="66" w:unhideWhenUsed="0"/>
+    <w:lsdException w:name="Medium Grid 1 Accent 3" w:semiHidden="0" w:uiPriority="67" w:unhideWhenUsed="0"/>
+    <w:lsdException w:name="Medium Grid 2 Accent 3" w:semiHidden="0" w:uiPriority="68" w:unhideWhenUsed="0"/>
+    <w:lsdException w:name="Medium Grid 3 Accent 3" w:semiHidden="0" w:uiPriority="69" w:unhideWhenUsed="0"/>
+    <w:lsdException w:name="Dark List Accent 3" w:semiHidden="0" w:uiPriority="70" w:unhideWhenUsed="0"/>
+    <w:lsdException w:name="Colorful Shading Accent 3" w:semiHidden="0" w:uiPriority="71" w:unhideWhenUsed="0"/>
+    <w:lsdException w:name="Colorful List Accent 3" w:semiHidden="0" w:uiPriority="72" w:unhideWhenUsed="0"/>
+    <w:lsdException w:name="Colorful Grid Accent 3" w:semiHidden="0" w:uiPriority="73" w:unhideWhenUsed="0"/>
+    <w:lsdException w:name="Light Shading Accent 4" w:semiHidden="0" w:uiPriority="60" w:unhideWhenUsed="0"/>
+    <w:lsdException w:name="Light List Accent 4" w:semiHidden="0" w:uiPriority="61" w:unhideWhenUsed="0"/>
+    <w:lsdException w:name="Light Grid Accent 4" w:semiHidden="0" w:uiPriority="62" w:unhideWhenUsed="0"/>
+    <w:lsdException w:name="Medium Shading 1 Accent 4" w:semiHidden="0" w:uiPriority="63" w:unhideWhenUsed="0"/>
+    <w:lsdException w:name="Medium Shading 2 Accent 4" w:semiHidden="0" w:uiPriority="64" w:unhideWhenUsed="0"/>
+    <w:lsdException w:name="Medium List 1 Accent 4" w:semiHidden="0" w:uiPriority="65" w:unhideWhenUsed="0"/>
+    <w:lsdException w:name="Medium List 2 Accent 4" w:semiHidden="0" w:uiPriority="66" w:unhideWhenUsed="0"/>
+    <w:lsdException w:name="Medium Grid 1 Accent 4" w:semiHidden="0" w:uiPriority="67" w:unhideWhenUsed="0"/>
+    <w:lsdException w:name="Medium Grid 2 Accent 4" w:semiHidden="0" w:uiPriority="68" w:unhideWhenUsed="0"/>
+    <w:lsdException w:name="Medium Grid 3 Accent 4" w:semiHidden="0" w:uiPriority="69" w:unhideWhenUsed="0"/>
+    <w:lsdException w:name="Dark List Accent 4" w:semiHidden="0" w:uiPriority="70" w:unhideWhenUsed="0"/>
+    <w:lsdException w:name="Colorful Shading Accent 4" w:semiHidden="0" w:uiPriority="71" w:unhideWhenUsed="0"/>
+    <w:lsdException w:name="Colorful List Accent 4" w:semiHidden="0" w:uiPriority="72" w:unhideWhenUsed="0"/>
+    <w:lsdException w:name="Colorful Grid Accent 4" w:semiHidden="0" w:uiPriority="73" w:unhideWhenUsed="0"/>
+    <w:lsdException w:name="Light Shading Accent 5" w:semiHidden="0" w:uiPriority="60" w:unhideWhenUsed="0"/>
+    <w:lsdException w:name="Light List Accent 5" w:semiHidden="0" w:uiPriority="61" w:unhideWhenUsed="0"/>
+    <w:lsdException w:name="Light Grid Accent 5" w:semiHidden="0" w:uiPriority="62" w:unhideWhenUsed="0"/>
+    <w:lsdException w:name="Medium Shading 1 Accent 5" w:semiHidden="0" w:uiPriority="63" w:unhideWhenUsed="0"/>
+    <w:lsdException w:name="Medium Shading 2 Accent 5" w:semiHidden="0" w:uiPriority="64" w:unhideWhenUsed="0"/>
+    <w:lsdException w:name="Medium List 1 Accent 5" w:semiHidden="0" w:uiPriority="65" w:unhideWhenUsed="0"/>
+    <w:lsdException w:name="Medium List 2 Accent 5" w:semiHidden="0" w:uiPriority="66" w:unhideWhenUsed="0"/>
+    <w:lsdException w:name="Medium Grid 1 Accent 5" w:semiHidden="0" w:uiPriority="67" w:unhideWhenUsed="0"/>
+    <w:lsdException w:name="Medium Grid 2 Accent 5" w:semiHidden="0" w:uiPriority="68" w:unhideWhenUsed="0"/>
+    <w:lsdException w:name="Medium Grid 3 Accent 5" w:semiHidden="0" w:uiPriority="69" w:unhideWhenUsed="0"/>
+    <w:lsdException w:name="Dark List Accent 5" w:semiHidden="0" w:uiPriority="70" w:unhideWhenUsed="0"/>
+    <w:lsdException w:name="Colorful Shading Accent 5" w:semiHidden="0" w:uiPriority="71" w:unhideWhenUsed="0"/>
+    <w:lsdException w:name="Colorful List Accent 5" w:semiHidden="0" w:uiPriority="72" w:unhideWhenUsed="0"/>
+    <w:lsdException w:name="Colorful Grid Accent 5" w:semiHidden="0" w:uiPriority="73" w:unhideWhenUsed="0"/>
+    <w:lsdException w:name="Light Shading Accent 6" w:semiHidden="0" w:uiPriority="60" w:unhideWhenUsed="0"/>
+    <w:lsdException w:name="Light List Accent 6" w:semiHidden="0" w:uiPriority="61" w:unhideWhenUsed="0"/>
+    <w:lsdException w:name="Light Grid Accent 6" w:semiHidden="0" w:uiPriority="62" w:unhideWhenUsed="0"/>
+    <w:lsdException w:name="Medium Shading 1 Accent 6" w:semiHidden="0" w:uiPriority="63" w:unhideWhenUsed="0"/>
+    <w:lsdException w:name="Medium Shading 2 Accent 6" w:semiHidden="0" w:uiPriority="64" w:unhideWhenUsed="0"/>
+    <w:lsdException w:name="Medium List 1 Accent 6" w:semiHidden="0" w:uiPriority="65" w:unhideWhenUsed="0"/>
+    <w:lsdException w:name="Medium List 2 Accent 6" w:semiHidden="0" w:uiPriority="66" w:unhideWhenUsed="0"/>
+    <w:lsdException w:name="Medium Grid 1 Accent 6" w:semiHidden="0" w:uiPriority="67" w:unhideWhenUsed="0"/>
+    <w:lsdException w:name="Medium Grid 2 Accent 6" w:semiHidden="0" w:uiPriority="68" w:unhideWhenUsed="0"/>
+    <w:lsdException w:name="Medium Grid 3 Accent 6" w:semiHidden="0" w:uiPriority="69" w:unhideWhenUsed="0"/>
+    <w:lsdException w:name="Dark List Accent 6" w:semiHidden="0" w:uiPriority="70" w:unhideWhenUsed="0"/>
+    <w:lsdException w:name="Colorful Shading Accent 6" w:semiHidden="0" w:uiPriority="71" w:unhideWhenUsed="0"/>
+    <w:lsdException w:name="Colorful List Accent 6" w:semiHidden="0" w:uiPriority="72" w:unhideWhenUsed="0"/>
+    <w:lsdException w:name="Colorful Grid Accent 6" w:semiHidden="0" w:uiPriority="73" w:unhideWhenUsed="0"/>
+    <w:lsdException w:name="Subtle Emphasis" w:semiHidden="0" w:uiPriority="19" w:unhideWhenUsed="0" w:qFormat="1"/>
+    <w:lsdException w:name="Intense Emphasis" w:semiHidden="0" w:uiPriority="21" w:unhideWhenUsed="0" w:qFormat="1"/>
+    <w:lsdException w:name="Subtle Reference" w:semiHidden="0" w:uiPriority="31" w:unhideWhenUsed="0" w:qFormat="1"/>
+    <w:lsdException w:name="Intense Reference" w:semiHidden="0" w:uiPriority="32" w:unhideWhenUsed="0" w:qFormat="1"/>
+    <w:lsdException w:name="Book Title" w:semiHidden="0" w:uiPriority="33" w:unhideWhenUsed="0" w:qFormat="1"/>
+    <w:lsdException w:name="Bibliography" w:uiPriority="37"/>
+    <w:lsdException w:name="TOC Heading" w:uiPriority="39" w:qFormat="1"/>
+  </w:latentStyles>
+  <w:style w:type="paragraph" w:default="1" w:styleId="Normal">
+    <w:name w:val="Normal"/>
+    <w:qFormat/>
+    <w:pPr>
+      <w:spacing w:after="7" w:line="270" w:lineRule="auto"/>
+      <w:ind w:left="10" w:hanging="10"/>
+      <w:jc w:val="both"/>
+    </w:pPr>
+    <w:rPr>
+      <w:rFonts w:ascii="Arial" w:eastAsia="Arial" w:hAnsi="Arial" w:cs="Arial"/>
+      <w:color w:val="000000"/>
+      <w:sz w:val="24"/>
+    </w:rPr>
+  </w:style>
+  <w:style w:type="paragraph" w:styleId="Ttulo1">
+    <w:name w:val="heading 1"/>
+    <w:next w:val="Normal"/>
+    <w:link w:val="Ttulo1Car"/>
+    <w:uiPriority w:val="9"/>
+    <w:qFormat/>
+    <w:pPr>
+      <w:keepNext/>
+      <w:keepLines/>
+      <w:spacing w:after="17"/>
+      <w:ind w:left="10" w:hanging="10"/>
+      <w:outlineLvl w:val="0"/>
+    </w:pPr>
+    <w:rPr>
+      <w:rFonts w:ascii="Arial" w:eastAsia="Arial" w:hAnsi="Arial" w:cs="Arial"/>
+      <w:b/>
+      <w:color w:val="000000"/>
+      <w:sz w:val="30"/>
+    </w:rPr>
+  </w:style>
+  <w:style w:type="character" w:default="1" w:styleId="Fuentedeprrafopredeter">
+    <w:name w:val="Default Paragraph Font"/>
+    <w:uiPriority w:val="1"/>
+    <w:semiHidden/>
+    <w:unhideWhenUsed/>
+  </w:style>
+  <w:style w:type="table" w:default="1" w:styleId="Tablanormal">
+    <w:name w:val="Normal Table"/>
+    <w:uiPriority w:val="99"/>
+    <w:semiHidden/>
+    <w:unhideWhenUsed/>
+    <w:tblPr>
+      <w:tblInd w:w="0" w:type="dxa"/>
+      <w:tblCellMar>
+        <w:top w:w="0" w:type="dxa"/>
+        <w:left w:w="108" w:type="dxa"/>
+        <w:bottom w:w="0" w:type="dxa"/>
+        <w:right w:w="108" w:type="dxa"/>
+      </w:tblCellMar>
+    </w:tblPr>
+  </w:style>
+  <w:style w:type="numbering" w:default="1" w:styleId="Sinlista">
+    <w:name w:val="No List"/>
+    <w:uiPriority w:val="99"/>
+    <w:semiHidden/>
+    <w:unhideWhenUsed/>
+  </w:style>
+  <w:style w:type="character" w:customStyle="1" w:styleId="Ttulo1Car">
+    <w:name w:val="Título 1 Car"/>
+    <w:link w:val="Ttulo1"/>
+    <w:rPr>
+      <w:rFonts w:ascii="Arial" w:eastAsia="Arial" w:hAnsi="Arial" w:cs="Arial"/>
+      <w:b/>
+      <w:color w:val="000000"/>
+      <w:sz w:val="30"/>
+    </w:rPr>
+  </w:style>
+  <w:style w:type="paragraph" w:styleId="NormalWeb">
+    <w:name w:val="Normal (Web)"/>
+    <w:basedOn w:val="Normal"/>
+    <w:uiPriority w:val="99"/>
+    <w:semiHidden/>
+    <w:unhideWhenUsed/>
+    <w:rsid w:val="00286472"/>
+    <w:pPr>
+      <w:spacing w:before="100" w:beforeAutospacing="1" w:after="100" w:afterAutospacing="1" w:line="240" w:lineRule="auto"/>
+      <w:ind w:left="0" w:firstLine="0"/>
+      <w:jc w:val="left"/>
+    </w:pPr>
+    <w:rPr>
+      <w:rFonts w:ascii="Times New Roman" w:eastAsia="Times New Roman" w:hAnsi="Times New Roman" w:cs="Times New Roman"/>
+      <w:color w:val="auto"/>
+      <w:szCs w:val="24"/>
+    </w:rPr>
+  </w:style>
+  <w:style w:type="paragraph" w:styleId="Textodeglobo">
+    <w:name w:val="Balloon Text"/>
+    <w:basedOn w:val="Normal"/>
+    <w:link w:val="TextodegloboCar"/>
+    <w:uiPriority w:val="99"/>
+    <w:semiHidden/>
+    <w:unhideWhenUsed/>
+    <w:rsid w:val="0033132B"/>
+    <w:pPr>
+      <w:spacing w:after="0" w:line="240" w:lineRule="auto"/>
+    </w:pPr>
+    <w:rPr>
+      <w:rFonts w:ascii="Tahoma" w:hAnsi="Tahoma" w:cs="Tahoma"/>
+      <w:sz w:val="16"/>
+      <w:szCs w:val="16"/>
+    </w:rPr>
+  </w:style>
+  <w:style w:type="character" w:customStyle="1" w:styleId="TextodegloboCar">
+    <w:name w:val="Texto de globo Car"/>
+    <w:basedOn w:val="Fuentedeprrafopredeter"/>
+    <w:link w:val="Textodeglobo"/>
+    <w:uiPriority w:val="99"/>
+    <w:semiHidden/>
+    <w:rsid w:val="0033132B"/>
+    <w:rPr>
+      <w:rFonts w:ascii="Tahoma" w:eastAsia="Arial" w:hAnsi="Tahoma" w:cs="Tahoma"/>
+      <w:color w:val="000000"/>
+      <w:sz w:val="16"/>
+      <w:szCs w:val="16"/>
+    </w:rPr>
+  </w:style>
+  <w:style w:type="character" w:styleId="Hipervnculo">
+    <w:name w:val="Hyperlink"/>
+    <w:basedOn w:val="Fuentedeprrafopredeter"/>
+    <w:uiPriority w:val="99"/>
+    <w:unhideWhenUsed/>
+    <w:rsid w:val="0033132B"/>
+    <w:rPr>
+      <w:color w:val="0563C1" w:themeColor="hyperlink"/>
+      <w:u w:val="single"/>
     </w:rPr>
   </w:style>
 </w:styles>
@@ -3708,7 +3916,7 @@
   <a:extraClrSchemeLst/>
   <a:extLst>
     <a:ext uri="{05A4C25C-085E-4340-85A3-A5531E510DB2}">
-      <thm15:themeFamily xmlns:thm15="http://schemas.microsoft.com/office/thememl/2012/main" name="Office Theme" id="{62F939B6-93AF-4DB8-9C6B-D6C7DFDC589F}" vid="{4A3C46E8-61CC-4603-A589-7422A47A8E4A}"/>
+      <thm15:themeFamily xmlns:thm15="http://schemas.microsoft.com/office/thememl/2012/main" xmlns="" name="Office Theme" id="{62F939B6-93AF-4DB8-9C6B-D6C7DFDC589F}" vid="{4A3C46E8-61CC-4603-A589-7422A47A8E4A}"/>
     </a:ext>
   </a:extLst>
 </a:theme>

</xml_diff>